<commit_message>
Beta 1.020 | Dynamic hours list
</commit_message>
<xml_diff>
--- a/Wisdom/TestResources/Output/Программа.docx
+++ b/Wisdom/TestResources/Output/Программа.docx
@@ -474,7 +474,7 @@
           <w:u w:val="single"/>
           <w:lang w:val="en-US"/>
         </w:rPr>
-        <w:t/>
+        <w:t>ОГСЭ.01 Основы философии</w:t>
       </w:r>
     </w:p>
     <w:p>
@@ -566,7 +566,7 @@
           <w:u w:val="single"/>
           <w:lang w:val="en-US"/>
         </w:rPr>
-        <w:t/>
+        <w:t>15.02.07 Автоматизация технологических процессов и производств (по отраслям)</w:t>
       </w:r>
     </w:p>
     <w:p>
@@ -1232,7 +1232,7 @@
             </w:pPr>
             <w:r>
               <w:u/>
-              <w:t/>
+              <w:t>15.02.07 Автоматизация технологических процессов и производств (по отраслям)</w:t>
             </w:r>
           </w:p>
           <w:p>
@@ -1299,7 +1299,7 @@
               <w:spacing w:before="60"/>
             </w:pPr>
             <w:r>
-              <w:t>приказ Министерства образования и науки РФ от «18» 04 2014 г. № 349</w:t>
+              <w:t>приказ Министерства образования и науки РФ от « г. № </w:t>
             </w:r>
           </w:p>
           <w:p/>
@@ -2954,7 +2954,7 @@
           <w:u w:val="single"/>
           <w:lang w:val="en-US"/>
         </w:rPr>
-        <w:t/>
+        <w:t>ОГСЭ.01 Основы философии</w:t>
       </w:r>
       <w:r>
         <w:rPr>
@@ -3109,7 +3109,7 @@
         <w:rPr>
           <w:u w:val="single"/>
         </w:rPr>
-        <w:t/>
+        <w:t>15.02.07 Автоматизация технологических процессов и производств (по отраслям)</w:t>
       </w:r>
       <w:bookmarkStart w:name="_GoBack" w:id="0"/>
       <w:bookmarkEnd w:id="0"/>
@@ -3316,7 +3316,7 @@
         <w:t xml:space="preserve">Учебная дисциплина </w:t>
       </w:r>
       <w:r>
-        <w:t/>
+        <w:t>ОГСЭ.01 Основы философии</w:t>
       </w:r>
       <w:r>
         <w:t xml:space="preserve"> относится </w:t>
@@ -3326,7 +3326,7 @@
           <w:u w:val="single"/>
           <w:lang w:val="ru-RU"/>
         </w:rPr>
-        <w:t>.</w:t>
+        <w:t>Общеобязательному направлению.</w:t>
       </w:r>
     </w:p>
     <w:p>
@@ -3692,7 +3692,7 @@
                 <w:szCs w:val="24"/>
                 <w:lang w:val="ru"/>
               </w:rPr>
-              <w:t xml:space="preserve"/>
+              <w:t xml:space="preserve">Знание 1.1</w:t>
             </w:r>
           </w:p>
         </w:tc>
@@ -3783,7 +3783,7 @@
                 <w:szCs w:val="24"/>
                 <w:lang w:val="ru"/>
               </w:rPr>
-              <w:t xml:space="preserve"/>
+              <w:t xml:space="preserve">Умение 1.1</w:t>
             </w:r>
           </w:p>
         </w:tc>
@@ -3818,7 +3818,7 @@
                 <w:szCs w:val="24"/>
                 <w:lang w:val="ru"/>
               </w:rPr>
-              <w:t xml:space="preserve">ПК 1.1</w:t>
+              <w:t xml:space="preserve">ОК 02</w:t>
             </w:r>
           </w:p>
         </w:tc>
@@ -3851,7 +3851,7 @@
                 <w:szCs w:val="24"/>
                 <w:lang w:val="ru"/>
               </w:rPr>
-              <w:t xml:space="preserve"/>
+              <w:t xml:space="preserve">Общая компетенция №1.1</w:t>
             </w:r>
           </w:p>
         </w:tc>
@@ -3884,17 +3884,17 @@
                 <w:szCs w:val="24"/>
                 <w:lang w:val="ru"/>
               </w:rPr>
-              <w:t xml:space="preserve">Практический опыт: </w:t>
-            </w:r>
-            <w:r>
-              <w:rPr>
-                <w:rFonts w:ascii="Times New Roman" w:hAnsi="Times New Roman" w:eastAsia="Times New Roman" w:cs="Times New Roman"/>
-                <w:color w:val="000000"/>
-                <w:sz w:val="24"/>
-                <w:szCs w:val="24"/>
-                <w:lang w:val="ru"/>
-              </w:rPr>
-              <w:t xml:space="preserve"/>
+              <w:t xml:space="preserve">Умения: </w:t>
+            </w:r>
+            <w:r>
+              <w:rPr>
+                <w:rFonts w:ascii="Times New Roman" w:hAnsi="Times New Roman" w:eastAsia="Times New Roman" w:cs="Times New Roman"/>
+                <w:color w:val="000000"/>
+                <w:sz w:val="24"/>
+                <w:szCs w:val="24"/>
+                <w:lang w:val="ru"/>
+              </w:rPr>
+              <w:t xml:space="preserve">Знание 1.2</w:t>
             </w:r>
           </w:p>
         </w:tc>
@@ -3975,17 +3975,17 @@
                 <w:szCs w:val="24"/>
                 <w:lang w:val="ru"/>
               </w:rPr>
-              <w:t xml:space="preserve">Умения: </w:t>
-            </w:r>
-            <w:r>
-              <w:rPr>
-                <w:rFonts w:ascii="Times New Roman" w:hAnsi="Times New Roman" w:eastAsia="Times New Roman" w:cs="Times New Roman"/>
-                <w:color w:val="000000"/>
-                <w:sz w:val="24"/>
-                <w:szCs w:val="24"/>
-                <w:lang w:val="ru"/>
-              </w:rPr>
-              <w:t xml:space="preserve"/>
+              <w:t xml:space="preserve">Знания: </w:t>
+            </w:r>
+            <w:r>
+              <w:rPr>
+                <w:rFonts w:ascii="Times New Roman" w:hAnsi="Times New Roman" w:eastAsia="Times New Roman" w:cs="Times New Roman"/>
+                <w:color w:val="000000"/>
+                <w:sz w:val="24"/>
+                <w:szCs w:val="24"/>
+                <w:lang w:val="ru"/>
+              </w:rPr>
+              <w:t xml:space="preserve">Умение 1.2</w:t>
             </w:r>
           </w:p>
         </w:tc>
@@ -3995,7 +3995,7 @@
           <w:tcPr>
             <w:tcW w:w="1565" w:type="dxa"/>
           </w:tcPr>
-          <w:vMerge/>
+          <w:vMerge w:val="restart"/>
           <w:p>
             <w:pPr>
               <w:widowControl w:val="false"/>
@@ -4012,13 +4012,23 @@
                 <w:lang w:val="ru"/>
               </w:rPr>
             </w:pPr>
+            <w:r>
+              <w:rPr>
+                <w:rFonts w:ascii="Times New Roman" w:hAnsi="Times New Roman" w:eastAsia="Times New Roman" w:cs="Times New Roman"/>
+                <w:color w:val="000000"/>
+                <w:sz w:val="24"/>
+                <w:szCs w:val="24"/>
+                <w:lang w:val="ru"/>
+              </w:rPr>
+              <w:t xml:space="preserve">ПК 1.1</w:t>
+            </w:r>
           </w:p>
         </w:tc>
         <w:tc>
           <w:tcPr>
             <w:tcW w:w="3298" w:type="dxa"/>
           </w:tcPr>
-          <w:vMerge/>
+          <w:vMerge w:val="restart"/>
           <w:p>
             <w:pPr>
               <w:widowControl w:val="false"/>
@@ -4035,6 +4045,16 @@
                 <w:lang w:val="ru"/>
               </w:rPr>
             </w:pPr>
+            <w:r>
+              <w:rPr>
+                <w:rFonts w:ascii="Times New Roman" w:hAnsi="Times New Roman" w:eastAsia="Times New Roman" w:cs="Times New Roman"/>
+                <w:color w:val="000000"/>
+                <w:sz w:val="24"/>
+                <w:szCs w:val="24"/>
+                <w:lang w:val="ru"/>
+              </w:rPr>
+              <w:t xml:space="preserve"/>
+            </w:r>
           </w:p>
         </w:tc>
         <w:tc>
@@ -4066,6 +4086,188 @@
                 <w:szCs w:val="24"/>
                 <w:lang w:val="ru"/>
               </w:rPr>
+              <w:t xml:space="preserve">Практический опыт: </w:t>
+            </w:r>
+            <w:r>
+              <w:rPr>
+                <w:rFonts w:ascii="Times New Roman" w:hAnsi="Times New Roman" w:eastAsia="Times New Roman" w:cs="Times New Roman"/>
+                <w:color w:val="000000"/>
+                <w:sz w:val="24"/>
+                <w:szCs w:val="24"/>
+                <w:lang w:val="ru"/>
+              </w:rPr>
+              <w:t xml:space="preserve">Опыт 1.1</w:t>
+            </w:r>
+          </w:p>
+        </w:tc>
+      </w:tr>
+      <w:tr>
+        <w:tc>
+          <w:tcPr>
+            <w:tcW w:w="1565" w:type="dxa"/>
+          </w:tcPr>
+          <w:vMerge/>
+          <w:p>
+            <w:pPr>
+              <w:widowControl w:val="false"/>
+              <w:autoSpaceDE w:val="false"/>
+              <w:autoSpaceDN w:val="false"/>
+              <w:adjustRightInd w:val="false"/>
+              <w:spacing w:after="0" w:line="240" w:lineRule="auto"/>
+              <w:jc w:val="left"/>
+              <w:rPr>
+                <w:rFonts w:ascii="Times New Roman" w:hAnsi="Times New Roman" w:eastAsia="Times New Roman" w:cs="Times New Roman"/>
+                <w:color w:val="000000"/>
+                <w:sz w:val="24"/>
+                <w:szCs w:val="24"/>
+                <w:lang w:val="ru"/>
+              </w:rPr>
+            </w:pPr>
+          </w:p>
+        </w:tc>
+        <w:tc>
+          <w:tcPr>
+            <w:tcW w:w="3298" w:type="dxa"/>
+          </w:tcPr>
+          <w:vMerge/>
+          <w:p>
+            <w:pPr>
+              <w:widowControl w:val="false"/>
+              <w:autoSpaceDE w:val="false"/>
+              <w:autoSpaceDN w:val="false"/>
+              <w:adjustRightInd w:val="false"/>
+              <w:spacing w:after="0" w:line="240" w:lineRule="auto"/>
+              <w:jc w:val="left"/>
+              <w:rPr>
+                <w:rFonts w:ascii="Times New Roman" w:hAnsi="Times New Roman" w:eastAsia="Times New Roman" w:cs="Times New Roman"/>
+                <w:color w:val="000000"/>
+                <w:sz w:val="24"/>
+                <w:szCs w:val="24"/>
+                <w:lang w:val="ru"/>
+              </w:rPr>
+            </w:pPr>
+          </w:p>
+        </w:tc>
+        <w:tc>
+          <w:tcPr>
+            <w:tcW w:w="4482" w:type="dxa"/>
+          </w:tcPr>
+          <w:p>
+            <w:pPr>
+              <w:widowControl w:val="false"/>
+              <w:autoSpaceDE w:val="false"/>
+              <w:autoSpaceDN w:val="false"/>
+              <w:adjustRightInd w:val="false"/>
+              <w:spacing w:after="0" w:line="240" w:lineRule="auto"/>
+              <w:jc w:val="left"/>
+              <w:rPr>
+                <w:rFonts w:ascii="Times New Roman" w:hAnsi="Times New Roman" w:eastAsia="Times New Roman" w:cs="Times New Roman"/>
+                <w:color w:val="000000"/>
+                <w:sz w:val="24"/>
+                <w:szCs w:val="24"/>
+                <w:lang w:val="ru"/>
+              </w:rPr>
+            </w:pPr>
+            <w:r>
+              <w:rPr>
+                <w:b/>
+                <w:rFonts w:ascii="Times New Roman" w:hAnsi="Times New Roman" w:eastAsia="Times New Roman" w:cs="Times New Roman"/>
+                <w:color w:val="000000"/>
+                <w:sz w:val="24"/>
+                <w:szCs w:val="24"/>
+                <w:lang w:val="ru"/>
+              </w:rPr>
+              <w:t xml:space="preserve">Умения: </w:t>
+            </w:r>
+            <w:r>
+              <w:rPr>
+                <w:rFonts w:ascii="Times New Roman" w:hAnsi="Times New Roman" w:eastAsia="Times New Roman" w:cs="Times New Roman"/>
+                <w:color w:val="000000"/>
+                <w:sz w:val="24"/>
+                <w:szCs w:val="24"/>
+                <w:lang w:val="ru"/>
+              </w:rPr>
+              <w:t xml:space="preserve">Умение 1.1</w:t>
+            </w:r>
+          </w:p>
+        </w:tc>
+      </w:tr>
+      <w:tr>
+        <w:tc>
+          <w:tcPr>
+            <w:tcW w:w="1565" w:type="dxa"/>
+          </w:tcPr>
+          <w:vMerge/>
+          <w:p>
+            <w:pPr>
+              <w:widowControl w:val="false"/>
+              <w:autoSpaceDE w:val="false"/>
+              <w:autoSpaceDN w:val="false"/>
+              <w:adjustRightInd w:val="false"/>
+              <w:spacing w:after="0" w:line="240" w:lineRule="auto"/>
+              <w:jc w:val="left"/>
+              <w:rPr>
+                <w:rFonts w:ascii="Times New Roman" w:hAnsi="Times New Roman" w:eastAsia="Times New Roman" w:cs="Times New Roman"/>
+                <w:color w:val="000000"/>
+                <w:sz w:val="24"/>
+                <w:szCs w:val="24"/>
+                <w:lang w:val="ru"/>
+              </w:rPr>
+            </w:pPr>
+          </w:p>
+        </w:tc>
+        <w:tc>
+          <w:tcPr>
+            <w:tcW w:w="3298" w:type="dxa"/>
+          </w:tcPr>
+          <w:vMerge/>
+          <w:p>
+            <w:pPr>
+              <w:widowControl w:val="false"/>
+              <w:autoSpaceDE w:val="false"/>
+              <w:autoSpaceDN w:val="false"/>
+              <w:adjustRightInd w:val="false"/>
+              <w:spacing w:after="0" w:line="240" w:lineRule="auto"/>
+              <w:jc w:val="left"/>
+              <w:rPr>
+                <w:rFonts w:ascii="Times New Roman" w:hAnsi="Times New Roman" w:eastAsia="Times New Roman" w:cs="Times New Roman"/>
+                <w:color w:val="000000"/>
+                <w:sz w:val="24"/>
+                <w:szCs w:val="24"/>
+                <w:lang w:val="ru"/>
+              </w:rPr>
+            </w:pPr>
+          </w:p>
+        </w:tc>
+        <w:tc>
+          <w:tcPr>
+            <w:tcW w:w="4482" w:type="dxa"/>
+          </w:tcPr>
+          <w:p>
+            <w:pPr>
+              <w:widowControl w:val="false"/>
+              <w:autoSpaceDE w:val="false"/>
+              <w:autoSpaceDN w:val="false"/>
+              <w:adjustRightInd w:val="false"/>
+              <w:spacing w:after="0" w:line="240" w:lineRule="auto"/>
+              <w:jc w:val="left"/>
+              <w:rPr>
+                <w:rFonts w:ascii="Times New Roman" w:hAnsi="Times New Roman" w:eastAsia="Times New Roman" w:cs="Times New Roman"/>
+                <w:color w:val="000000"/>
+                <w:sz w:val="24"/>
+                <w:szCs w:val="24"/>
+                <w:lang w:val="ru"/>
+              </w:rPr>
+            </w:pPr>
+            <w:r>
+              <w:rPr>
+                <w:b/>
+                <w:rFonts w:ascii="Times New Roman" w:hAnsi="Times New Roman" w:eastAsia="Times New Roman" w:cs="Times New Roman"/>
+                <w:color w:val="000000"/>
+                <w:sz w:val="24"/>
+                <w:szCs w:val="24"/>
+                <w:lang w:val="ru"/>
+              </w:rPr>
               <w:t xml:space="preserve">Знания: </w:t>
             </w:r>
             <w:r>
@@ -4076,7 +4278,886 @@
                 <w:szCs w:val="24"/>
                 <w:lang w:val="ru"/>
               </w:rPr>
+              <w:t xml:space="preserve">Знание 1.1</w:t>
+            </w:r>
+          </w:p>
+        </w:tc>
+      </w:tr>
+      <w:tr>
+        <w:tc>
+          <w:tcPr>
+            <w:tcW w:w="1565" w:type="dxa"/>
+          </w:tcPr>
+          <w:vMerge w:val="restart"/>
+          <w:p>
+            <w:pPr>
+              <w:widowControl w:val="false"/>
+              <w:autoSpaceDE w:val="false"/>
+              <w:autoSpaceDN w:val="false"/>
+              <w:adjustRightInd w:val="false"/>
+              <w:spacing w:after="0" w:line="240" w:lineRule="auto"/>
+              <w:jc w:val="left"/>
+              <w:rPr>
+                <w:rFonts w:ascii="Times New Roman" w:hAnsi="Times New Roman" w:eastAsia="Times New Roman" w:cs="Times New Roman"/>
+                <w:color w:val="000000"/>
+                <w:sz w:val="24"/>
+                <w:szCs w:val="24"/>
+                <w:lang w:val="ru"/>
+              </w:rPr>
+            </w:pPr>
+            <w:r>
+              <w:rPr>
+                <w:rFonts w:ascii="Times New Roman" w:hAnsi="Times New Roman" w:eastAsia="Times New Roman" w:cs="Times New Roman"/>
+                <w:color w:val="000000"/>
+                <w:sz w:val="24"/>
+                <w:szCs w:val="24"/>
+                <w:lang w:val="ru"/>
+              </w:rPr>
+              <w:t xml:space="preserve">ПК 1.2</w:t>
+            </w:r>
+          </w:p>
+        </w:tc>
+        <w:tc>
+          <w:tcPr>
+            <w:tcW w:w="3298" w:type="dxa"/>
+          </w:tcPr>
+          <w:vMerge w:val="restart"/>
+          <w:p>
+            <w:pPr>
+              <w:widowControl w:val="false"/>
+              <w:autoSpaceDE w:val="false"/>
+              <w:autoSpaceDN w:val="false"/>
+              <w:adjustRightInd w:val="false"/>
+              <w:spacing w:after="0" w:line="240" w:lineRule="auto"/>
+              <w:jc w:val="left"/>
+              <w:rPr>
+                <w:rFonts w:ascii="Times New Roman" w:hAnsi="Times New Roman" w:eastAsia="Times New Roman" w:cs="Times New Roman"/>
+                <w:color w:val="000000"/>
+                <w:sz w:val="24"/>
+                <w:szCs w:val="24"/>
+                <w:lang w:val="ru"/>
+              </w:rPr>
+            </w:pPr>
+            <w:r>
+              <w:rPr>
+                <w:rFonts w:ascii="Times New Roman" w:hAnsi="Times New Roman" w:eastAsia="Times New Roman" w:cs="Times New Roman"/>
+                <w:color w:val="000000"/>
+                <w:sz w:val="24"/>
+                <w:szCs w:val="24"/>
+                <w:lang w:val="ru"/>
+              </w:rPr>
+              <w:t xml:space="preserve">Профессиональная компетенция №1.1</w:t>
+            </w:r>
+          </w:p>
+        </w:tc>
+        <w:tc>
+          <w:tcPr>
+            <w:tcW w:w="4482" w:type="dxa"/>
+          </w:tcPr>
+          <w:p>
+            <w:pPr>
+              <w:widowControl w:val="false"/>
+              <w:autoSpaceDE w:val="false"/>
+              <w:autoSpaceDN w:val="false"/>
+              <w:adjustRightInd w:val="false"/>
+              <w:spacing w:after="0" w:line="240" w:lineRule="auto"/>
+              <w:jc w:val="left"/>
+              <w:rPr>
+                <w:rFonts w:ascii="Times New Roman" w:hAnsi="Times New Roman" w:eastAsia="Times New Roman" w:cs="Times New Roman"/>
+                <w:color w:val="000000"/>
+                <w:sz w:val="24"/>
+                <w:szCs w:val="24"/>
+                <w:lang w:val="ru"/>
+              </w:rPr>
+            </w:pPr>
+            <w:r>
+              <w:rPr>
+                <w:b/>
+                <w:rFonts w:ascii="Times New Roman" w:hAnsi="Times New Roman" w:eastAsia="Times New Roman" w:cs="Times New Roman"/>
+                <w:color w:val="000000"/>
+                <w:sz w:val="24"/>
+                <w:szCs w:val="24"/>
+                <w:lang w:val="ru"/>
+              </w:rPr>
+              <w:t xml:space="preserve">Практический опыт: </w:t>
+            </w:r>
+            <w:r>
+              <w:rPr>
+                <w:rFonts w:ascii="Times New Roman" w:hAnsi="Times New Roman" w:eastAsia="Times New Roman" w:cs="Times New Roman"/>
+                <w:color w:val="000000"/>
+                <w:sz w:val="24"/>
+                <w:szCs w:val="24"/>
+                <w:lang w:val="ru"/>
+              </w:rPr>
+              <w:t xml:space="preserve">Опыт 1.2</w:t>
+            </w:r>
+          </w:p>
+        </w:tc>
+      </w:tr>
+      <w:tr>
+        <w:tc>
+          <w:tcPr>
+            <w:tcW w:w="1565" w:type="dxa"/>
+          </w:tcPr>
+          <w:vMerge/>
+          <w:p>
+            <w:pPr>
+              <w:widowControl w:val="false"/>
+              <w:autoSpaceDE w:val="false"/>
+              <w:autoSpaceDN w:val="false"/>
+              <w:adjustRightInd w:val="false"/>
+              <w:spacing w:after="0" w:line="240" w:lineRule="auto"/>
+              <w:jc w:val="left"/>
+              <w:rPr>
+                <w:rFonts w:ascii="Times New Roman" w:hAnsi="Times New Roman" w:eastAsia="Times New Roman" w:cs="Times New Roman"/>
+                <w:color w:val="000000"/>
+                <w:sz w:val="24"/>
+                <w:szCs w:val="24"/>
+                <w:lang w:val="ru"/>
+              </w:rPr>
+            </w:pPr>
+          </w:p>
+        </w:tc>
+        <w:tc>
+          <w:tcPr>
+            <w:tcW w:w="3298" w:type="dxa"/>
+          </w:tcPr>
+          <w:vMerge/>
+          <w:p>
+            <w:pPr>
+              <w:widowControl w:val="false"/>
+              <w:autoSpaceDE w:val="false"/>
+              <w:autoSpaceDN w:val="false"/>
+              <w:adjustRightInd w:val="false"/>
+              <w:spacing w:after="0" w:line="240" w:lineRule="auto"/>
+              <w:jc w:val="left"/>
+              <w:rPr>
+                <w:rFonts w:ascii="Times New Roman" w:hAnsi="Times New Roman" w:eastAsia="Times New Roman" w:cs="Times New Roman"/>
+                <w:color w:val="000000"/>
+                <w:sz w:val="24"/>
+                <w:szCs w:val="24"/>
+                <w:lang w:val="ru"/>
+              </w:rPr>
+            </w:pPr>
+          </w:p>
+        </w:tc>
+        <w:tc>
+          <w:tcPr>
+            <w:tcW w:w="4482" w:type="dxa"/>
+          </w:tcPr>
+          <w:p>
+            <w:pPr>
+              <w:widowControl w:val="false"/>
+              <w:autoSpaceDE w:val="false"/>
+              <w:autoSpaceDN w:val="false"/>
+              <w:adjustRightInd w:val="false"/>
+              <w:spacing w:after="0" w:line="240" w:lineRule="auto"/>
+              <w:jc w:val="left"/>
+              <w:rPr>
+                <w:rFonts w:ascii="Times New Roman" w:hAnsi="Times New Roman" w:eastAsia="Times New Roman" w:cs="Times New Roman"/>
+                <w:color w:val="000000"/>
+                <w:sz w:val="24"/>
+                <w:szCs w:val="24"/>
+                <w:lang w:val="ru"/>
+              </w:rPr>
+            </w:pPr>
+            <w:r>
+              <w:rPr>
+                <w:b/>
+                <w:rFonts w:ascii="Times New Roman" w:hAnsi="Times New Roman" w:eastAsia="Times New Roman" w:cs="Times New Roman"/>
+                <w:color w:val="000000"/>
+                <w:sz w:val="24"/>
+                <w:szCs w:val="24"/>
+                <w:lang w:val="ru"/>
+              </w:rPr>
+              <w:t xml:space="preserve">Умения: </w:t>
+            </w:r>
+            <w:r>
+              <w:rPr>
+                <w:rFonts w:ascii="Times New Roman" w:hAnsi="Times New Roman" w:eastAsia="Times New Roman" w:cs="Times New Roman"/>
+                <w:color w:val="000000"/>
+                <w:sz w:val="24"/>
+                <w:szCs w:val="24"/>
+                <w:lang w:val="ru"/>
+              </w:rPr>
+              <w:t xml:space="preserve">Умение 1.2</w:t>
+            </w:r>
+          </w:p>
+        </w:tc>
+      </w:tr>
+      <w:tr>
+        <w:tc>
+          <w:tcPr>
+            <w:tcW w:w="1565" w:type="dxa"/>
+          </w:tcPr>
+          <w:vMerge/>
+          <w:p>
+            <w:pPr>
+              <w:widowControl w:val="false"/>
+              <w:autoSpaceDE w:val="false"/>
+              <w:autoSpaceDN w:val="false"/>
+              <w:adjustRightInd w:val="false"/>
+              <w:spacing w:after="0" w:line="240" w:lineRule="auto"/>
+              <w:jc w:val="left"/>
+              <w:rPr>
+                <w:rFonts w:ascii="Times New Roman" w:hAnsi="Times New Roman" w:eastAsia="Times New Roman" w:cs="Times New Roman"/>
+                <w:color w:val="000000"/>
+                <w:sz w:val="24"/>
+                <w:szCs w:val="24"/>
+                <w:lang w:val="ru"/>
+              </w:rPr>
+            </w:pPr>
+          </w:p>
+        </w:tc>
+        <w:tc>
+          <w:tcPr>
+            <w:tcW w:w="3298" w:type="dxa"/>
+          </w:tcPr>
+          <w:vMerge/>
+          <w:p>
+            <w:pPr>
+              <w:widowControl w:val="false"/>
+              <w:autoSpaceDE w:val="false"/>
+              <w:autoSpaceDN w:val="false"/>
+              <w:adjustRightInd w:val="false"/>
+              <w:spacing w:after="0" w:line="240" w:lineRule="auto"/>
+              <w:jc w:val="left"/>
+              <w:rPr>
+                <w:rFonts w:ascii="Times New Roman" w:hAnsi="Times New Roman" w:eastAsia="Times New Roman" w:cs="Times New Roman"/>
+                <w:color w:val="000000"/>
+                <w:sz w:val="24"/>
+                <w:szCs w:val="24"/>
+                <w:lang w:val="ru"/>
+              </w:rPr>
+            </w:pPr>
+          </w:p>
+        </w:tc>
+        <w:tc>
+          <w:tcPr>
+            <w:tcW w:w="4482" w:type="dxa"/>
+          </w:tcPr>
+          <w:p>
+            <w:pPr>
+              <w:widowControl w:val="false"/>
+              <w:autoSpaceDE w:val="false"/>
+              <w:autoSpaceDN w:val="false"/>
+              <w:adjustRightInd w:val="false"/>
+              <w:spacing w:after="0" w:line="240" w:lineRule="auto"/>
+              <w:jc w:val="left"/>
+              <w:rPr>
+                <w:rFonts w:ascii="Times New Roman" w:hAnsi="Times New Roman" w:eastAsia="Times New Roman" w:cs="Times New Roman"/>
+                <w:color w:val="000000"/>
+                <w:sz w:val="24"/>
+                <w:szCs w:val="24"/>
+                <w:lang w:val="ru"/>
+              </w:rPr>
+            </w:pPr>
+            <w:r>
+              <w:rPr>
+                <w:b/>
+                <w:rFonts w:ascii="Times New Roman" w:hAnsi="Times New Roman" w:eastAsia="Times New Roman" w:cs="Times New Roman"/>
+                <w:color w:val="000000"/>
+                <w:sz w:val="24"/>
+                <w:szCs w:val="24"/>
+                <w:lang w:val="ru"/>
+              </w:rPr>
+              <w:t xml:space="preserve">Знания: </w:t>
+            </w:r>
+            <w:r>
+              <w:rPr>
+                <w:rFonts w:ascii="Times New Roman" w:hAnsi="Times New Roman" w:eastAsia="Times New Roman" w:cs="Times New Roman"/>
+                <w:color w:val="000000"/>
+                <w:sz w:val="24"/>
+                <w:szCs w:val="24"/>
+                <w:lang w:val="ru"/>
+              </w:rPr>
+              <w:t xml:space="preserve">Знание 1.2</w:t>
+            </w:r>
+          </w:p>
+        </w:tc>
+      </w:tr>
+      <w:tr>
+        <w:tc>
+          <w:tcPr>
+            <w:tcW w:w="1565" w:type="dxa"/>
+          </w:tcPr>
+          <w:vMerge w:val="restart"/>
+          <w:p>
+            <w:pPr>
+              <w:widowControl w:val="false"/>
+              <w:autoSpaceDE w:val="false"/>
+              <w:autoSpaceDN w:val="false"/>
+              <w:adjustRightInd w:val="false"/>
+              <w:spacing w:after="0" w:line="240" w:lineRule="auto"/>
+              <w:jc w:val="left"/>
+              <w:rPr>
+                <w:rFonts w:ascii="Times New Roman" w:hAnsi="Times New Roman" w:eastAsia="Times New Roman" w:cs="Times New Roman"/>
+                <w:color w:val="000000"/>
+                <w:sz w:val="24"/>
+                <w:szCs w:val="24"/>
+                <w:lang w:val="ru"/>
+              </w:rPr>
+            </w:pPr>
+            <w:r>
+              <w:rPr>
+                <w:rFonts w:ascii="Times New Roman" w:hAnsi="Times New Roman" w:eastAsia="Times New Roman" w:cs="Times New Roman"/>
+                <w:color w:val="000000"/>
+                <w:sz w:val="24"/>
+                <w:szCs w:val="24"/>
+                <w:lang w:val="ru"/>
+              </w:rPr>
+              <w:t xml:space="preserve">ПК 2.1</w:t>
+            </w:r>
+          </w:p>
+        </w:tc>
+        <w:tc>
+          <w:tcPr>
+            <w:tcW w:w="3298" w:type="dxa"/>
+          </w:tcPr>
+          <w:vMerge w:val="restart"/>
+          <w:p>
+            <w:pPr>
+              <w:widowControl w:val="false"/>
+              <w:autoSpaceDE w:val="false"/>
+              <w:autoSpaceDN w:val="false"/>
+              <w:adjustRightInd w:val="false"/>
+              <w:spacing w:after="0" w:line="240" w:lineRule="auto"/>
+              <w:jc w:val="left"/>
+              <w:rPr>
+                <w:rFonts w:ascii="Times New Roman" w:hAnsi="Times New Roman" w:eastAsia="Times New Roman" w:cs="Times New Roman"/>
+                <w:color w:val="000000"/>
+                <w:sz w:val="24"/>
+                <w:szCs w:val="24"/>
+                <w:lang w:val="ru"/>
+              </w:rPr>
+            </w:pPr>
+            <w:r>
+              <w:rPr>
+                <w:rFonts w:ascii="Times New Roman" w:hAnsi="Times New Roman" w:eastAsia="Times New Roman" w:cs="Times New Roman"/>
+                <w:color w:val="000000"/>
+                <w:sz w:val="24"/>
+                <w:szCs w:val="24"/>
+                <w:lang w:val="ru"/>
+              </w:rPr>
               <w:t xml:space="preserve"/>
+            </w:r>
+          </w:p>
+        </w:tc>
+        <w:tc>
+          <w:tcPr>
+            <w:tcW w:w="4482" w:type="dxa"/>
+          </w:tcPr>
+          <w:p>
+            <w:pPr>
+              <w:widowControl w:val="false"/>
+              <w:autoSpaceDE w:val="false"/>
+              <w:autoSpaceDN w:val="false"/>
+              <w:adjustRightInd w:val="false"/>
+              <w:spacing w:after="0" w:line="240" w:lineRule="auto"/>
+              <w:jc w:val="left"/>
+              <w:rPr>
+                <w:rFonts w:ascii="Times New Roman" w:hAnsi="Times New Roman" w:eastAsia="Times New Roman" w:cs="Times New Roman"/>
+                <w:color w:val="000000"/>
+                <w:sz w:val="24"/>
+                <w:szCs w:val="24"/>
+                <w:lang w:val="ru"/>
+              </w:rPr>
+            </w:pPr>
+            <w:r>
+              <w:rPr>
+                <w:b/>
+                <w:rFonts w:ascii="Times New Roman" w:hAnsi="Times New Roman" w:eastAsia="Times New Roman" w:cs="Times New Roman"/>
+                <w:color w:val="000000"/>
+                <w:sz w:val="24"/>
+                <w:szCs w:val="24"/>
+                <w:lang w:val="ru"/>
+              </w:rPr>
+              <w:t xml:space="preserve">Практический опыт: </w:t>
+            </w:r>
+            <w:r>
+              <w:rPr>
+                <w:rFonts w:ascii="Times New Roman" w:hAnsi="Times New Roman" w:eastAsia="Times New Roman" w:cs="Times New Roman"/>
+                <w:color w:val="000000"/>
+                <w:sz w:val="24"/>
+                <w:szCs w:val="24"/>
+                <w:lang w:val="ru"/>
+              </w:rPr>
+              <w:t xml:space="preserve">Опыт 2.1</w:t>
+            </w:r>
+          </w:p>
+        </w:tc>
+      </w:tr>
+      <w:tr>
+        <w:tc>
+          <w:tcPr>
+            <w:tcW w:w="1565" w:type="dxa"/>
+          </w:tcPr>
+          <w:vMerge/>
+          <w:p>
+            <w:pPr>
+              <w:widowControl w:val="false"/>
+              <w:autoSpaceDE w:val="false"/>
+              <w:autoSpaceDN w:val="false"/>
+              <w:adjustRightInd w:val="false"/>
+              <w:spacing w:after="0" w:line="240" w:lineRule="auto"/>
+              <w:jc w:val="left"/>
+              <w:rPr>
+                <w:rFonts w:ascii="Times New Roman" w:hAnsi="Times New Roman" w:eastAsia="Times New Roman" w:cs="Times New Roman"/>
+                <w:color w:val="000000"/>
+                <w:sz w:val="24"/>
+                <w:szCs w:val="24"/>
+                <w:lang w:val="ru"/>
+              </w:rPr>
+            </w:pPr>
+          </w:p>
+        </w:tc>
+        <w:tc>
+          <w:tcPr>
+            <w:tcW w:w="3298" w:type="dxa"/>
+          </w:tcPr>
+          <w:vMerge/>
+          <w:p>
+            <w:pPr>
+              <w:widowControl w:val="false"/>
+              <w:autoSpaceDE w:val="false"/>
+              <w:autoSpaceDN w:val="false"/>
+              <w:adjustRightInd w:val="false"/>
+              <w:spacing w:after="0" w:line="240" w:lineRule="auto"/>
+              <w:jc w:val="left"/>
+              <w:rPr>
+                <w:rFonts w:ascii="Times New Roman" w:hAnsi="Times New Roman" w:eastAsia="Times New Roman" w:cs="Times New Roman"/>
+                <w:color w:val="000000"/>
+                <w:sz w:val="24"/>
+                <w:szCs w:val="24"/>
+                <w:lang w:val="ru"/>
+              </w:rPr>
+            </w:pPr>
+          </w:p>
+        </w:tc>
+        <w:tc>
+          <w:tcPr>
+            <w:tcW w:w="4482" w:type="dxa"/>
+          </w:tcPr>
+          <w:p>
+            <w:pPr>
+              <w:widowControl w:val="false"/>
+              <w:autoSpaceDE w:val="false"/>
+              <w:autoSpaceDN w:val="false"/>
+              <w:adjustRightInd w:val="false"/>
+              <w:spacing w:after="0" w:line="240" w:lineRule="auto"/>
+              <w:jc w:val="left"/>
+              <w:rPr>
+                <w:rFonts w:ascii="Times New Roman" w:hAnsi="Times New Roman" w:eastAsia="Times New Roman" w:cs="Times New Roman"/>
+                <w:color w:val="000000"/>
+                <w:sz w:val="24"/>
+                <w:szCs w:val="24"/>
+                <w:lang w:val="ru"/>
+              </w:rPr>
+            </w:pPr>
+            <w:r>
+              <w:rPr>
+                <w:b/>
+                <w:rFonts w:ascii="Times New Roman" w:hAnsi="Times New Roman" w:eastAsia="Times New Roman" w:cs="Times New Roman"/>
+                <w:color w:val="000000"/>
+                <w:sz w:val="24"/>
+                <w:szCs w:val="24"/>
+                <w:lang w:val="ru"/>
+              </w:rPr>
+              <w:t xml:space="preserve">Умения: </w:t>
+            </w:r>
+            <w:r>
+              <w:rPr>
+                <w:rFonts w:ascii="Times New Roman" w:hAnsi="Times New Roman" w:eastAsia="Times New Roman" w:cs="Times New Roman"/>
+                <w:color w:val="000000"/>
+                <w:sz w:val="24"/>
+                <w:szCs w:val="24"/>
+                <w:lang w:val="ru"/>
+              </w:rPr>
+              <w:t xml:space="preserve">Умение 2.1</w:t>
+            </w:r>
+          </w:p>
+        </w:tc>
+      </w:tr>
+      <w:tr>
+        <w:tc>
+          <w:tcPr>
+            <w:tcW w:w="1565" w:type="dxa"/>
+          </w:tcPr>
+          <w:vMerge/>
+          <w:p>
+            <w:pPr>
+              <w:widowControl w:val="false"/>
+              <w:autoSpaceDE w:val="false"/>
+              <w:autoSpaceDN w:val="false"/>
+              <w:adjustRightInd w:val="false"/>
+              <w:spacing w:after="0" w:line="240" w:lineRule="auto"/>
+              <w:jc w:val="left"/>
+              <w:rPr>
+                <w:rFonts w:ascii="Times New Roman" w:hAnsi="Times New Roman" w:eastAsia="Times New Roman" w:cs="Times New Roman"/>
+                <w:color w:val="000000"/>
+                <w:sz w:val="24"/>
+                <w:szCs w:val="24"/>
+                <w:lang w:val="ru"/>
+              </w:rPr>
+            </w:pPr>
+          </w:p>
+        </w:tc>
+        <w:tc>
+          <w:tcPr>
+            <w:tcW w:w="3298" w:type="dxa"/>
+          </w:tcPr>
+          <w:vMerge/>
+          <w:p>
+            <w:pPr>
+              <w:widowControl w:val="false"/>
+              <w:autoSpaceDE w:val="false"/>
+              <w:autoSpaceDN w:val="false"/>
+              <w:adjustRightInd w:val="false"/>
+              <w:spacing w:after="0" w:line="240" w:lineRule="auto"/>
+              <w:jc w:val="left"/>
+              <w:rPr>
+                <w:rFonts w:ascii="Times New Roman" w:hAnsi="Times New Roman" w:eastAsia="Times New Roman" w:cs="Times New Roman"/>
+                <w:color w:val="000000"/>
+                <w:sz w:val="24"/>
+                <w:szCs w:val="24"/>
+                <w:lang w:val="ru"/>
+              </w:rPr>
+            </w:pPr>
+          </w:p>
+        </w:tc>
+        <w:tc>
+          <w:tcPr>
+            <w:tcW w:w="4482" w:type="dxa"/>
+          </w:tcPr>
+          <w:p>
+            <w:pPr>
+              <w:widowControl w:val="false"/>
+              <w:autoSpaceDE w:val="false"/>
+              <w:autoSpaceDN w:val="false"/>
+              <w:adjustRightInd w:val="false"/>
+              <w:spacing w:after="0" w:line="240" w:lineRule="auto"/>
+              <w:jc w:val="left"/>
+              <w:rPr>
+                <w:rFonts w:ascii="Times New Roman" w:hAnsi="Times New Roman" w:eastAsia="Times New Roman" w:cs="Times New Roman"/>
+                <w:color w:val="000000"/>
+                <w:sz w:val="24"/>
+                <w:szCs w:val="24"/>
+                <w:lang w:val="ru"/>
+              </w:rPr>
+            </w:pPr>
+            <w:r>
+              <w:rPr>
+                <w:b/>
+                <w:rFonts w:ascii="Times New Roman" w:hAnsi="Times New Roman" w:eastAsia="Times New Roman" w:cs="Times New Roman"/>
+                <w:color w:val="000000"/>
+                <w:sz w:val="24"/>
+                <w:szCs w:val="24"/>
+                <w:lang w:val="ru"/>
+              </w:rPr>
+              <w:t xml:space="preserve">Знания: </w:t>
+            </w:r>
+            <w:r>
+              <w:rPr>
+                <w:rFonts w:ascii="Times New Roman" w:hAnsi="Times New Roman" w:eastAsia="Times New Roman" w:cs="Times New Roman"/>
+                <w:color w:val="000000"/>
+                <w:sz w:val="24"/>
+                <w:szCs w:val="24"/>
+                <w:lang w:val="ru"/>
+              </w:rPr>
+              <w:t xml:space="preserve">Знание 2.1</w:t>
+            </w:r>
+          </w:p>
+        </w:tc>
+      </w:tr>
+      <w:tr>
+        <w:tc>
+          <w:tcPr>
+            <w:tcW w:w="1565" w:type="dxa"/>
+          </w:tcPr>
+          <w:vMerge w:val="restart"/>
+          <w:p>
+            <w:pPr>
+              <w:widowControl w:val="false"/>
+              <w:autoSpaceDE w:val="false"/>
+              <w:autoSpaceDN w:val="false"/>
+              <w:adjustRightInd w:val="false"/>
+              <w:spacing w:after="0" w:line="240" w:lineRule="auto"/>
+              <w:jc w:val="left"/>
+              <w:rPr>
+                <w:rFonts w:ascii="Times New Roman" w:hAnsi="Times New Roman" w:eastAsia="Times New Roman" w:cs="Times New Roman"/>
+                <w:color w:val="000000"/>
+                <w:sz w:val="24"/>
+                <w:szCs w:val="24"/>
+                <w:lang w:val="ru"/>
+              </w:rPr>
+            </w:pPr>
+            <w:r>
+              <w:rPr>
+                <w:rFonts w:ascii="Times New Roman" w:hAnsi="Times New Roman" w:eastAsia="Times New Roman" w:cs="Times New Roman"/>
+                <w:color w:val="000000"/>
+                <w:sz w:val="24"/>
+                <w:szCs w:val="24"/>
+                <w:lang w:val="ru"/>
+              </w:rPr>
+              <w:t xml:space="preserve">ПК 2.2</w:t>
+            </w:r>
+          </w:p>
+        </w:tc>
+        <w:tc>
+          <w:tcPr>
+            <w:tcW w:w="3298" w:type="dxa"/>
+          </w:tcPr>
+          <w:vMerge w:val="restart"/>
+          <w:p>
+            <w:pPr>
+              <w:widowControl w:val="false"/>
+              <w:autoSpaceDE w:val="false"/>
+              <w:autoSpaceDN w:val="false"/>
+              <w:adjustRightInd w:val="false"/>
+              <w:spacing w:after="0" w:line="240" w:lineRule="auto"/>
+              <w:jc w:val="left"/>
+              <w:rPr>
+                <w:rFonts w:ascii="Times New Roman" w:hAnsi="Times New Roman" w:eastAsia="Times New Roman" w:cs="Times New Roman"/>
+                <w:color w:val="000000"/>
+                <w:sz w:val="24"/>
+                <w:szCs w:val="24"/>
+                <w:lang w:val="ru"/>
+              </w:rPr>
+            </w:pPr>
+            <w:r>
+              <w:rPr>
+                <w:rFonts w:ascii="Times New Roman" w:hAnsi="Times New Roman" w:eastAsia="Times New Roman" w:cs="Times New Roman"/>
+                <w:color w:val="000000"/>
+                <w:sz w:val="24"/>
+                <w:szCs w:val="24"/>
+                <w:lang w:val="ru"/>
+              </w:rPr>
+              <w:t xml:space="preserve">Профессиональная компетенция №2.1</w:t>
+            </w:r>
+          </w:p>
+        </w:tc>
+        <w:tc>
+          <w:tcPr>
+            <w:tcW w:w="4482" w:type="dxa"/>
+          </w:tcPr>
+          <w:p>
+            <w:pPr>
+              <w:widowControl w:val="false"/>
+              <w:autoSpaceDE w:val="false"/>
+              <w:autoSpaceDN w:val="false"/>
+              <w:adjustRightInd w:val="false"/>
+              <w:spacing w:after="0" w:line="240" w:lineRule="auto"/>
+              <w:jc w:val="left"/>
+              <w:rPr>
+                <w:rFonts w:ascii="Times New Roman" w:hAnsi="Times New Roman" w:eastAsia="Times New Roman" w:cs="Times New Roman"/>
+                <w:color w:val="000000"/>
+                <w:sz w:val="24"/>
+                <w:szCs w:val="24"/>
+                <w:lang w:val="ru"/>
+              </w:rPr>
+            </w:pPr>
+            <w:r>
+              <w:rPr>
+                <w:b/>
+                <w:rFonts w:ascii="Times New Roman" w:hAnsi="Times New Roman" w:eastAsia="Times New Roman" w:cs="Times New Roman"/>
+                <w:color w:val="000000"/>
+                <w:sz w:val="24"/>
+                <w:szCs w:val="24"/>
+                <w:lang w:val="ru"/>
+              </w:rPr>
+              <w:t xml:space="preserve">Практический опыт: </w:t>
+            </w:r>
+            <w:r>
+              <w:rPr>
+                <w:rFonts w:ascii="Times New Roman" w:hAnsi="Times New Roman" w:eastAsia="Times New Roman" w:cs="Times New Roman"/>
+                <w:color w:val="000000"/>
+                <w:sz w:val="24"/>
+                <w:szCs w:val="24"/>
+                <w:lang w:val="ru"/>
+              </w:rPr>
+              <w:t xml:space="preserve">Опыт 2.2</w:t>
+            </w:r>
+          </w:p>
+        </w:tc>
+      </w:tr>
+      <w:tr>
+        <w:tc>
+          <w:tcPr>
+            <w:tcW w:w="1565" w:type="dxa"/>
+          </w:tcPr>
+          <w:vMerge/>
+          <w:p>
+            <w:pPr>
+              <w:widowControl w:val="false"/>
+              <w:autoSpaceDE w:val="false"/>
+              <w:autoSpaceDN w:val="false"/>
+              <w:adjustRightInd w:val="false"/>
+              <w:spacing w:after="0" w:line="240" w:lineRule="auto"/>
+              <w:jc w:val="left"/>
+              <w:rPr>
+                <w:rFonts w:ascii="Times New Roman" w:hAnsi="Times New Roman" w:eastAsia="Times New Roman" w:cs="Times New Roman"/>
+                <w:color w:val="000000"/>
+                <w:sz w:val="24"/>
+                <w:szCs w:val="24"/>
+                <w:lang w:val="ru"/>
+              </w:rPr>
+            </w:pPr>
+          </w:p>
+        </w:tc>
+        <w:tc>
+          <w:tcPr>
+            <w:tcW w:w="3298" w:type="dxa"/>
+          </w:tcPr>
+          <w:vMerge/>
+          <w:p>
+            <w:pPr>
+              <w:widowControl w:val="false"/>
+              <w:autoSpaceDE w:val="false"/>
+              <w:autoSpaceDN w:val="false"/>
+              <w:adjustRightInd w:val="false"/>
+              <w:spacing w:after="0" w:line="240" w:lineRule="auto"/>
+              <w:jc w:val="left"/>
+              <w:rPr>
+                <w:rFonts w:ascii="Times New Roman" w:hAnsi="Times New Roman" w:eastAsia="Times New Roman" w:cs="Times New Roman"/>
+                <w:color w:val="000000"/>
+                <w:sz w:val="24"/>
+                <w:szCs w:val="24"/>
+                <w:lang w:val="ru"/>
+              </w:rPr>
+            </w:pPr>
+          </w:p>
+        </w:tc>
+        <w:tc>
+          <w:tcPr>
+            <w:tcW w:w="4482" w:type="dxa"/>
+          </w:tcPr>
+          <w:p>
+            <w:pPr>
+              <w:widowControl w:val="false"/>
+              <w:autoSpaceDE w:val="false"/>
+              <w:autoSpaceDN w:val="false"/>
+              <w:adjustRightInd w:val="false"/>
+              <w:spacing w:after="0" w:line="240" w:lineRule="auto"/>
+              <w:jc w:val="left"/>
+              <w:rPr>
+                <w:rFonts w:ascii="Times New Roman" w:hAnsi="Times New Roman" w:eastAsia="Times New Roman" w:cs="Times New Roman"/>
+                <w:color w:val="000000"/>
+                <w:sz w:val="24"/>
+                <w:szCs w:val="24"/>
+                <w:lang w:val="ru"/>
+              </w:rPr>
+            </w:pPr>
+            <w:r>
+              <w:rPr>
+                <w:b/>
+                <w:rFonts w:ascii="Times New Roman" w:hAnsi="Times New Roman" w:eastAsia="Times New Roman" w:cs="Times New Roman"/>
+                <w:color w:val="000000"/>
+                <w:sz w:val="24"/>
+                <w:szCs w:val="24"/>
+                <w:lang w:val="ru"/>
+              </w:rPr>
+              <w:t xml:space="preserve">Умения: </w:t>
+            </w:r>
+            <w:r>
+              <w:rPr>
+                <w:rFonts w:ascii="Times New Roman" w:hAnsi="Times New Roman" w:eastAsia="Times New Roman" w:cs="Times New Roman"/>
+                <w:color w:val="000000"/>
+                <w:sz w:val="24"/>
+                <w:szCs w:val="24"/>
+                <w:lang w:val="ru"/>
+              </w:rPr>
+              <w:t xml:space="preserve">Умение 2.2</w:t>
+            </w:r>
+          </w:p>
+        </w:tc>
+      </w:tr>
+      <w:tr>
+        <w:tc>
+          <w:tcPr>
+            <w:tcW w:w="1565" w:type="dxa"/>
+          </w:tcPr>
+          <w:vMerge/>
+          <w:p>
+            <w:pPr>
+              <w:widowControl w:val="false"/>
+              <w:autoSpaceDE w:val="false"/>
+              <w:autoSpaceDN w:val="false"/>
+              <w:adjustRightInd w:val="false"/>
+              <w:spacing w:after="0" w:line="240" w:lineRule="auto"/>
+              <w:jc w:val="left"/>
+              <w:rPr>
+                <w:rFonts w:ascii="Times New Roman" w:hAnsi="Times New Roman" w:eastAsia="Times New Roman" w:cs="Times New Roman"/>
+                <w:color w:val="000000"/>
+                <w:sz w:val="24"/>
+                <w:szCs w:val="24"/>
+                <w:lang w:val="ru"/>
+              </w:rPr>
+            </w:pPr>
+          </w:p>
+        </w:tc>
+        <w:tc>
+          <w:tcPr>
+            <w:tcW w:w="3298" w:type="dxa"/>
+          </w:tcPr>
+          <w:vMerge/>
+          <w:p>
+            <w:pPr>
+              <w:widowControl w:val="false"/>
+              <w:autoSpaceDE w:val="false"/>
+              <w:autoSpaceDN w:val="false"/>
+              <w:adjustRightInd w:val="false"/>
+              <w:spacing w:after="0" w:line="240" w:lineRule="auto"/>
+              <w:jc w:val="left"/>
+              <w:rPr>
+                <w:rFonts w:ascii="Times New Roman" w:hAnsi="Times New Roman" w:eastAsia="Times New Roman" w:cs="Times New Roman"/>
+                <w:color w:val="000000"/>
+                <w:sz w:val="24"/>
+                <w:szCs w:val="24"/>
+                <w:lang w:val="ru"/>
+              </w:rPr>
+            </w:pPr>
+          </w:p>
+        </w:tc>
+        <w:tc>
+          <w:tcPr>
+            <w:tcW w:w="4482" w:type="dxa"/>
+          </w:tcPr>
+          <w:p>
+            <w:pPr>
+              <w:widowControl w:val="false"/>
+              <w:autoSpaceDE w:val="false"/>
+              <w:autoSpaceDN w:val="false"/>
+              <w:adjustRightInd w:val="false"/>
+              <w:spacing w:after="0" w:line="240" w:lineRule="auto"/>
+              <w:jc w:val="left"/>
+              <w:rPr>
+                <w:rFonts w:ascii="Times New Roman" w:hAnsi="Times New Roman" w:eastAsia="Times New Roman" w:cs="Times New Roman"/>
+                <w:color w:val="000000"/>
+                <w:sz w:val="24"/>
+                <w:szCs w:val="24"/>
+                <w:lang w:val="ru"/>
+              </w:rPr>
+            </w:pPr>
+            <w:r>
+              <w:rPr>
+                <w:b/>
+                <w:rFonts w:ascii="Times New Roman" w:hAnsi="Times New Roman" w:eastAsia="Times New Roman" w:cs="Times New Roman"/>
+                <w:color w:val="000000"/>
+                <w:sz w:val="24"/>
+                <w:szCs w:val="24"/>
+                <w:lang w:val="ru"/>
+              </w:rPr>
+              <w:t xml:space="preserve">Знания: </w:t>
+            </w:r>
+            <w:r>
+              <w:rPr>
+                <w:rFonts w:ascii="Times New Roman" w:hAnsi="Times New Roman" w:eastAsia="Times New Roman" w:cs="Times New Roman"/>
+                <w:color w:val="000000"/>
+                <w:sz w:val="24"/>
+                <w:szCs w:val="24"/>
+                <w:lang w:val="ru"/>
+              </w:rPr>
+              <w:t xml:space="preserve">Знание 2.2</w:t>
             </w:r>
           </w:p>
         </w:tc>
@@ -4161,7 +5242,7 @@
           <w:u w:val="single"/>
           <w:lang w:val="en-US"/>
         </w:rPr>
-        <w:t>0</w:t>
+        <w:t>21</w:t>
       </w:r>
       <w:r>
         <w:rPr>
@@ -4241,7 +5322,7 @@
           <w:u w:val="single"/>
           <w:lang w:val="en-US"/>
         </w:rPr>
-        <w:t/>
+        <w:t>21</w:t>
       </w:r>
       <w:r>
         <w:t xml:space="preserve">____ </w:t>
@@ -4290,7 +5371,7 @@
           <w:u w:val="single"/>
           <w:lang w:val="en-US"/>
         </w:rPr>
-        <w:t/>
+        <w:t>0</w:t>
       </w:r>
       <w:r>
         <w:t>______ часов</w:t>
@@ -4329,7 +5410,7 @@
         <w:rPr>
           <w:u w:val="single"/>
         </w:rPr>
-        <w:t/>
+        <w:t>0</w:t>
       </w:r>
       <w:r>
         <w:t>_____</w:t>
@@ -4638,7 +5719,7 @@
                 <w:iCs/>
                 <w:lang w:val="en-US"/>
               </w:rPr>
-              <w:t>0</w:t>
+              <w:t>21</w:t>
             </w:r>
           </w:p>
         </w:tc>
@@ -4697,7 +5778,7 @@
                 <w:i/>
                 <w:iCs/>
               </w:rPr>
-              <w:t/>
+              <w:t>21</w:t>
             </w:r>
           </w:p>
         </w:tc>
@@ -4737,7 +5818,7 @@
               </w:rPr>
             </w:pPr>
             <w:r>
-              <w:t/>
+              <w:t>-</w:t>
             </w:r>
           </w:p>
         </w:tc>
@@ -4807,7 +5888,7 @@
                 <w:i/>
                 <w:iCs/>
               </w:rPr>
-              <w:t/>
+              <w:t>21</w:t>
             </w:r>
           </w:p>
         </w:tc>
@@ -4865,7 +5946,7 @@
                 <w:iCs/>
                 <w:lang w:val="en-US"/>
               </w:rPr>
-              <w:t/>
+              <w:t>0</w:t>
             </w:r>
           </w:p>
         </w:tc>
@@ -4920,7 +6001,7 @@
                 <w:iCs/>
                 <w:lang w:val="en-US"/>
               </w:rPr>
-              <w:t/>
+              <w:t>0</w:t>
             </w:r>
           </w:p>
         </w:tc>
@@ -4976,7 +6057,7 @@
                 <w:i/>
                 <w:iCs/>
               </w:rPr>
-              <w:t/>
+              <w:t>0</w:t>
             </w:r>
           </w:p>
         </w:tc>
@@ -5036,7 +6117,7 @@
                 <w:i/>
                 <w:iCs/>
               </w:rPr>
-              <w:t/>
+              <w:t>0</w:t>
             </w:r>
           </w:p>
         </w:tc>
@@ -5080,7 +6161,7 @@
                 <w:i/>
                 <w:iCs/>
               </w:rPr>
-              <w:t/>
+              <w:t>0</w:t>
             </w:r>
           </w:p>
         </w:tc>
@@ -5992,7 +7073,7 @@
                 <w:szCs w:val="24"/>
                 <w:lang w:val="ru"/>
               </w:rPr>
-              <w:t xml:space="preserve">Раздел 1. </w:t>
+              <w:t xml:space="preserve">Раздел 1. Пример</w:t>
             </w:r>
           </w:p>
         </w:tc>
@@ -6084,7 +7165,7 @@
                 <w:szCs w:val="24"/>
                 <w:lang w:val="ru"/>
               </w:rPr>
-              <w:t xml:space="preserve"/>
+              <w:t xml:space="preserve">21</w:t>
             </w:r>
           </w:p>
         </w:tc>
@@ -6217,7 +7298,7 @@
                 <w:szCs w:val="24"/>
                 <w:lang w:val="ru"/>
               </w:rPr>
-              <w:t xml:space="preserve">Тема 1.1. </w:t>
+              <w:t xml:space="preserve">Тема 1.1. Пример</w:t>
             </w:r>
           </w:p>
         </w:tc>
@@ -6318,7 +7399,7 @@
                 <w:szCs w:val="24"/>
                 <w:lang w:val="ru"/>
               </w:rPr>
-              <w:t xml:space="preserve"/>
+              <w:t xml:space="preserve">11</w:t>
             </w:r>
           </w:p>
         </w:tc>
@@ -6418,8 +7499,1350 @@
                 <w:szCs w:val="24"/>
                 <w:lang w:val="ru"/>
               </w:rPr>
+              <w:t xml:space="preserve">2</w:t>
+            </w:r>
+          </w:p>
+        </w:tc>
+      </w:tr>
+      <w:tr>
+        <w:tc>
+          <w:tcPr>
+            <w:tcW w:w="2235" w:type="dxa"/>
+          </w:tcPr>
+          <w:p>
+            <w:pPr>
+              <w:widowControl w:val="false"/>
+              <w:autoSpaceDE w:val="false"/>
+              <w:autoSpaceDN w:val="false"/>
+              <w:adjustRightInd w:val="false"/>
+              <w:spacing w:after="0" w:line="240" w:lineRule="auto"/>
+              <w:jc w:val="center"/>
+              <w:rPr>
+                <w:rFonts w:ascii="Times New Roman" w:hAnsi="Times New Roman" w:eastAsia="Times New Roman" w:cs="Times New Roman"/>
+                <w:color w:val="000000"/>
+                <w:sz w:val="24"/>
+                <w:szCs w:val="24"/>
+                <w:lang w:val="ru"/>
+              </w:rPr>
+              <w:tabs>
+                <w:tab w:val="left" w:pos="916"/>
+                <w:tab w:val="left" w:pos="1832"/>
+                <w:tab w:val="left" w:pos="2748"/>
+                <w:tab w:val="left" w:pos="3664"/>
+                <w:tab w:val="left" w:pos="4580"/>
+                <w:tab w:val="left" w:pos="5496"/>
+                <w:tab w:val="left" w:pos="6412"/>
+                <w:tab w:val="left" w:pos="7328"/>
+                <w:tab w:val="left" w:pos="8244"/>
+                <w:tab w:val="left" w:pos="9160"/>
+                <w:tab w:val="left" w:pos="10076"/>
+                <w:tab w:val="left" w:pos="10992"/>
+                <w:tab w:val="left" w:pos="11908"/>
+                <w:tab w:val="left" w:pos="12824"/>
+                <w:tab w:val="left" w:pos="13740"/>
+                <w:tab w:val="left" w:pos="14656"/>
+              </w:tabs>
+            </w:pPr>
+          </w:p>
+        </w:tc>
+        <w:tc>
+          <w:tcPr>
+            <w:tcW w:w="425" w:type="dxa"/>
+          </w:tcPr>
+          <w:p>
+            <w:pPr>
+              <w:widowControl w:val="false"/>
+              <w:autoSpaceDE w:val="false"/>
+              <w:autoSpaceDN w:val="false"/>
+              <w:adjustRightInd w:val="false"/>
+              <w:spacing w:after="0" w:line="240" w:lineRule="auto"/>
+              <w:jc w:val="center"/>
+              <w:rPr>
+                <w:rFonts w:ascii="Times New Roman" w:hAnsi="Times New Roman" w:eastAsia="Times New Roman" w:cs="Times New Roman"/>
+                <w:color w:val="000000"/>
+                <w:sz w:val="24"/>
+                <w:szCs w:val="24"/>
+                <w:lang w:val="ru"/>
+              </w:rPr>
+              <w:tabs>
+                <w:tab w:val="left" w:pos="916"/>
+                <w:tab w:val="left" w:pos="1832"/>
+                <w:tab w:val="left" w:pos="2748"/>
+                <w:tab w:val="left" w:pos="3664"/>
+                <w:tab w:val="left" w:pos="4580"/>
+                <w:tab w:val="left" w:pos="5496"/>
+                <w:tab w:val="left" w:pos="6412"/>
+                <w:tab w:val="left" w:pos="7328"/>
+                <w:tab w:val="left" w:pos="8244"/>
+                <w:tab w:val="left" w:pos="9160"/>
+                <w:tab w:val="left" w:pos="10076"/>
+                <w:tab w:val="left" w:pos="10992"/>
+                <w:tab w:val="left" w:pos="11908"/>
+                <w:tab w:val="left" w:pos="12824"/>
+                <w:tab w:val="left" w:pos="13740"/>
+                <w:tab w:val="left" w:pos="14656"/>
+              </w:tabs>
+            </w:pPr>
+            <w:r>
+              <w:rPr>
+                <w:rFonts w:ascii="Times New Roman" w:hAnsi="Times New Roman" w:eastAsia="Times New Roman" w:cs="Times New Roman"/>
+                <w:color w:val="000000"/>
+                <w:sz w:val="24"/>
+                <w:szCs w:val="24"/>
+                <w:lang w:val="ru"/>
+              </w:rPr>
+              <w:t xml:space="preserve">1</w:t>
+            </w:r>
+          </w:p>
+        </w:tc>
+        <w:tc>
+          <w:tcPr>
+            <w:tcW w:w="3544" w:type="dxa"/>
+          </w:tcPr>
+          <w:p>
+            <w:pPr>
+              <w:widowControl w:val="false"/>
+              <w:autoSpaceDE w:val="false"/>
+              <w:autoSpaceDN w:val="false"/>
+              <w:adjustRightInd w:val="false"/>
+              <w:spacing w:after="0" w:line="240" w:lineRule="auto"/>
+              <w:jc w:val="both"/>
+              <w:rPr>
+                <w:rFonts w:ascii="Times New Roman" w:hAnsi="Times New Roman" w:eastAsia="Times New Roman" w:cs="Times New Roman"/>
+                <w:color w:val="000000"/>
+                <w:sz w:val="24"/>
+                <w:szCs w:val="24"/>
+                <w:lang w:val="ru"/>
+              </w:rPr>
+              <w:tabs>
+                <w:tab w:val="left" w:pos="916"/>
+                <w:tab w:val="left" w:pos="1832"/>
+                <w:tab w:val="left" w:pos="2748"/>
+                <w:tab w:val="left" w:pos="3664"/>
+                <w:tab w:val="left" w:pos="4580"/>
+                <w:tab w:val="left" w:pos="5496"/>
+                <w:tab w:val="left" w:pos="6412"/>
+                <w:tab w:val="left" w:pos="7328"/>
+                <w:tab w:val="left" w:pos="8244"/>
+                <w:tab w:val="left" w:pos="9160"/>
+                <w:tab w:val="left" w:pos="10076"/>
+                <w:tab w:val="left" w:pos="10992"/>
+                <w:tab w:val="left" w:pos="11908"/>
+                <w:tab w:val="left" w:pos="12824"/>
+                <w:tab w:val="left" w:pos="13740"/>
+                <w:tab w:val="left" w:pos="14656"/>
+              </w:tabs>
+            </w:pPr>
+            <w:r>
+              <w:rPr>
+                <w:rFonts w:ascii="Times New Roman" w:hAnsi="Times New Roman" w:eastAsia="Times New Roman" w:cs="Times New Roman"/>
+                <w:color w:val="000000"/>
+                <w:sz w:val="24"/>
+                <w:szCs w:val="24"/>
+                <w:lang w:val="ru"/>
+              </w:rPr>
+              <w:t xml:space="preserve">Прохождение основ</w:t>
+            </w:r>
+          </w:p>
+        </w:tc>
+        <w:tc>
+          <w:tcPr>
+            <w:tcW w:w="992" w:type="dxa"/>
+          </w:tcPr>
+          <w:p>
+            <w:pPr>
+              <w:widowControl w:val="false"/>
+              <w:autoSpaceDE w:val="false"/>
+              <w:autoSpaceDN w:val="false"/>
+              <w:adjustRightInd w:val="false"/>
+              <w:spacing w:after="0" w:line="240" w:lineRule="auto"/>
+              <w:jc w:val="center"/>
+              <w:rPr>
+                <w:rFonts w:ascii="Times New Roman" w:hAnsi="Times New Roman" w:eastAsia="Times New Roman" w:cs="Times New Roman"/>
+                <w:color w:val="000000"/>
+                <w:sz w:val="24"/>
+                <w:szCs w:val="24"/>
+                <w:lang w:val="ru"/>
+              </w:rPr>
+              <w:tabs>
+                <w:tab w:val="left" w:pos="916"/>
+                <w:tab w:val="left" w:pos="1832"/>
+                <w:tab w:val="left" w:pos="2748"/>
+                <w:tab w:val="left" w:pos="3664"/>
+                <w:tab w:val="left" w:pos="4580"/>
+                <w:tab w:val="left" w:pos="5496"/>
+                <w:tab w:val="left" w:pos="6412"/>
+                <w:tab w:val="left" w:pos="7328"/>
+                <w:tab w:val="left" w:pos="8244"/>
+                <w:tab w:val="left" w:pos="9160"/>
+                <w:tab w:val="left" w:pos="10076"/>
+                <w:tab w:val="left" w:pos="10992"/>
+                <w:tab w:val="left" w:pos="11908"/>
+                <w:tab w:val="left" w:pos="12824"/>
+                <w:tab w:val="left" w:pos="13740"/>
+                <w:tab w:val="left" w:pos="14656"/>
+              </w:tabs>
+            </w:pPr>
+            <w:r>
+              <w:rPr>
+                <w:rFonts w:ascii="Times New Roman" w:hAnsi="Times New Roman" w:eastAsia="Times New Roman" w:cs="Times New Roman"/>
+                <w:color w:val="000000"/>
+                <w:sz w:val="24"/>
+                <w:szCs w:val="24"/>
+                <w:lang w:val="ru"/>
+              </w:rPr>
+              <w:t xml:space="preserve">5</w:t>
+            </w:r>
+          </w:p>
+        </w:tc>
+        <w:tc>
+          <w:tcPr>
+            <w:tcW w:w="1559" w:type="dxa"/>
+          </w:tcPr>
+          <w:p>
+            <w:pPr>
+              <w:widowControl w:val="false"/>
+              <w:autoSpaceDE w:val="false"/>
+              <w:autoSpaceDN w:val="false"/>
+              <w:adjustRightInd w:val="false"/>
+              <w:spacing w:after="0" w:line="240" w:lineRule="auto"/>
+              <w:jc w:val="center"/>
+              <w:rPr>
+                <w:rFonts w:ascii="Times New Roman" w:hAnsi="Times New Roman" w:eastAsia="Times New Roman" w:cs="Times New Roman"/>
+                <w:color w:val="000000"/>
+                <w:sz w:val="24"/>
+                <w:szCs w:val="24"/>
+                <w:lang w:val="ru"/>
+              </w:rPr>
+              <w:tabs>
+                <w:tab w:val="left" w:pos="916"/>
+                <w:tab w:val="left" w:pos="1832"/>
+                <w:tab w:val="left" w:pos="2748"/>
+                <w:tab w:val="left" w:pos="3664"/>
+                <w:tab w:val="left" w:pos="4580"/>
+                <w:tab w:val="left" w:pos="5496"/>
+                <w:tab w:val="left" w:pos="6412"/>
+                <w:tab w:val="left" w:pos="7328"/>
+                <w:tab w:val="left" w:pos="8244"/>
+                <w:tab w:val="left" w:pos="9160"/>
+                <w:tab w:val="left" w:pos="10076"/>
+                <w:tab w:val="left" w:pos="10992"/>
+                <w:tab w:val="left" w:pos="11908"/>
+                <w:tab w:val="left" w:pos="12824"/>
+                <w:tab w:val="left" w:pos="13740"/>
+                <w:tab w:val="left" w:pos="14656"/>
+              </w:tabs>
+            </w:pPr>
+          </w:p>
+        </w:tc>
+        <w:tc>
+          <w:tcPr>
+            <w:tcW w:w="992" w:type="dxa"/>
+          </w:tcPr>
+          <w:p>
+            <w:pPr>
+              <w:widowControl w:val="false"/>
+              <w:autoSpaceDE w:val="false"/>
+              <w:autoSpaceDN w:val="false"/>
+              <w:adjustRightInd w:val="false"/>
+              <w:spacing w:after="0" w:line="240" w:lineRule="auto"/>
+              <w:jc w:val="center"/>
+              <w:rPr>
+                <w:rFonts w:ascii="Times New Roman" w:hAnsi="Times New Roman" w:eastAsia="Times New Roman" w:cs="Times New Roman"/>
+                <w:color w:val="000000"/>
+                <w:sz w:val="24"/>
+                <w:szCs w:val="24"/>
+                <w:lang w:val="ru"/>
+              </w:rPr>
+              <w:tabs>
+                <w:tab w:val="left" w:pos="916"/>
+                <w:tab w:val="left" w:pos="1832"/>
+                <w:tab w:val="left" w:pos="2748"/>
+                <w:tab w:val="left" w:pos="3664"/>
+                <w:tab w:val="left" w:pos="4580"/>
+                <w:tab w:val="left" w:pos="5496"/>
+                <w:tab w:val="left" w:pos="6412"/>
+                <w:tab w:val="left" w:pos="7328"/>
+                <w:tab w:val="left" w:pos="8244"/>
+                <w:tab w:val="left" w:pos="9160"/>
+                <w:tab w:val="left" w:pos="10076"/>
+                <w:tab w:val="left" w:pos="10992"/>
+                <w:tab w:val="left" w:pos="11908"/>
+                <w:tab w:val="left" w:pos="12824"/>
+                <w:tab w:val="left" w:pos="13740"/>
+                <w:tab w:val="left" w:pos="14656"/>
+              </w:tabs>
+            </w:pPr>
+          </w:p>
+        </w:tc>
+      </w:tr>
+      <w:tr>
+        <w:tc>
+          <w:tcPr>
+            <w:tcW w:w="2235" w:type="dxa"/>
+          </w:tcPr>
+          <w:p>
+            <w:pPr>
+              <w:widowControl w:val="false"/>
+              <w:autoSpaceDE w:val="false"/>
+              <w:autoSpaceDN w:val="false"/>
+              <w:adjustRightInd w:val="false"/>
+              <w:spacing w:after="0" w:line="240" w:lineRule="auto"/>
+              <w:jc w:val="center"/>
+              <w:rPr>
+                <w:rFonts w:ascii="Times New Roman" w:hAnsi="Times New Roman" w:eastAsia="Times New Roman" w:cs="Times New Roman"/>
+                <w:color w:val="000000"/>
+                <w:sz w:val="24"/>
+                <w:szCs w:val="24"/>
+                <w:lang w:val="ru"/>
+              </w:rPr>
+              <w:tabs>
+                <w:tab w:val="left" w:pos="916"/>
+                <w:tab w:val="left" w:pos="1832"/>
+                <w:tab w:val="left" w:pos="2748"/>
+                <w:tab w:val="left" w:pos="3664"/>
+                <w:tab w:val="left" w:pos="4580"/>
+                <w:tab w:val="left" w:pos="5496"/>
+                <w:tab w:val="left" w:pos="6412"/>
+                <w:tab w:val="left" w:pos="7328"/>
+                <w:tab w:val="left" w:pos="8244"/>
+                <w:tab w:val="left" w:pos="9160"/>
+                <w:tab w:val="left" w:pos="10076"/>
+                <w:tab w:val="left" w:pos="10992"/>
+                <w:tab w:val="left" w:pos="11908"/>
+                <w:tab w:val="left" w:pos="12824"/>
+                <w:tab w:val="left" w:pos="13740"/>
+                <w:tab w:val="left" w:pos="14656"/>
+              </w:tabs>
+            </w:pPr>
+          </w:p>
+        </w:tc>
+        <w:tc>
+          <w:tcPr>
+            <w:tcW w:w="425" w:type="dxa"/>
+          </w:tcPr>
+          <w:p>
+            <w:pPr>
+              <w:widowControl w:val="false"/>
+              <w:autoSpaceDE w:val="false"/>
+              <w:autoSpaceDN w:val="false"/>
+              <w:adjustRightInd w:val="false"/>
+              <w:spacing w:after="0" w:line="240" w:lineRule="auto"/>
+              <w:jc w:val="center"/>
+              <w:rPr>
+                <w:rFonts w:ascii="Times New Roman" w:hAnsi="Times New Roman" w:eastAsia="Times New Roman" w:cs="Times New Roman"/>
+                <w:color w:val="000000"/>
+                <w:sz w:val="24"/>
+                <w:szCs w:val="24"/>
+                <w:lang w:val="ru"/>
+              </w:rPr>
+              <w:tabs>
+                <w:tab w:val="left" w:pos="916"/>
+                <w:tab w:val="left" w:pos="1832"/>
+                <w:tab w:val="left" w:pos="2748"/>
+                <w:tab w:val="left" w:pos="3664"/>
+                <w:tab w:val="left" w:pos="4580"/>
+                <w:tab w:val="left" w:pos="5496"/>
+                <w:tab w:val="left" w:pos="6412"/>
+                <w:tab w:val="left" w:pos="7328"/>
+                <w:tab w:val="left" w:pos="8244"/>
+                <w:tab w:val="left" w:pos="9160"/>
+                <w:tab w:val="left" w:pos="10076"/>
+                <w:tab w:val="left" w:pos="10992"/>
+                <w:tab w:val="left" w:pos="11908"/>
+                <w:tab w:val="left" w:pos="12824"/>
+                <w:tab w:val="left" w:pos="13740"/>
+                <w:tab w:val="left" w:pos="14656"/>
+              </w:tabs>
+            </w:pPr>
+            <w:r>
+              <w:rPr>
+                <w:rFonts w:ascii="Times New Roman" w:hAnsi="Times New Roman" w:eastAsia="Times New Roman" w:cs="Times New Roman"/>
+                <w:color w:val="000000"/>
+                <w:sz w:val="24"/>
+                <w:szCs w:val="24"/>
+                <w:lang w:val="ru"/>
+              </w:rPr>
+              <w:t xml:space="preserve">2</w:t>
+            </w:r>
+          </w:p>
+        </w:tc>
+        <w:tc>
+          <w:tcPr>
+            <w:tcW w:w="3544" w:type="dxa"/>
+          </w:tcPr>
+          <w:p>
+            <w:pPr>
+              <w:widowControl w:val="false"/>
+              <w:autoSpaceDE w:val="false"/>
+              <w:autoSpaceDN w:val="false"/>
+              <w:adjustRightInd w:val="false"/>
+              <w:spacing w:after="0" w:line="240" w:lineRule="auto"/>
+              <w:jc w:val="both"/>
+              <w:rPr>
+                <w:rFonts w:ascii="Times New Roman" w:hAnsi="Times New Roman" w:eastAsia="Times New Roman" w:cs="Times New Roman"/>
+                <w:color w:val="000000"/>
+                <w:sz w:val="24"/>
+                <w:szCs w:val="24"/>
+                <w:lang w:val="ru"/>
+              </w:rPr>
+              <w:tabs>
+                <w:tab w:val="left" w:pos="916"/>
+                <w:tab w:val="left" w:pos="1832"/>
+                <w:tab w:val="left" w:pos="2748"/>
+                <w:tab w:val="left" w:pos="3664"/>
+                <w:tab w:val="left" w:pos="4580"/>
+                <w:tab w:val="left" w:pos="5496"/>
+                <w:tab w:val="left" w:pos="6412"/>
+                <w:tab w:val="left" w:pos="7328"/>
+                <w:tab w:val="left" w:pos="8244"/>
+                <w:tab w:val="left" w:pos="9160"/>
+                <w:tab w:val="left" w:pos="10076"/>
+                <w:tab w:val="left" w:pos="10992"/>
+                <w:tab w:val="left" w:pos="11908"/>
+                <w:tab w:val="left" w:pos="12824"/>
+                <w:tab w:val="left" w:pos="13740"/>
+                <w:tab w:val="left" w:pos="14656"/>
+              </w:tabs>
+            </w:pPr>
+            <w:r>
+              <w:rPr>
+                <w:rFonts w:ascii="Times New Roman" w:hAnsi="Times New Roman" w:eastAsia="Times New Roman" w:cs="Times New Roman"/>
+                <w:color w:val="000000"/>
+                <w:sz w:val="24"/>
+                <w:szCs w:val="24"/>
+                <w:lang w:val="ru"/>
+              </w:rPr>
+              <w:t xml:space="preserve">Изучение предмета</w:t>
+            </w:r>
+          </w:p>
+        </w:tc>
+        <w:tc>
+          <w:tcPr>
+            <w:tcW w:w="992" w:type="dxa"/>
+          </w:tcPr>
+          <w:p>
+            <w:pPr>
+              <w:widowControl w:val="false"/>
+              <w:autoSpaceDE w:val="false"/>
+              <w:autoSpaceDN w:val="false"/>
+              <w:adjustRightInd w:val="false"/>
+              <w:spacing w:after="0" w:line="240" w:lineRule="auto"/>
+              <w:jc w:val="center"/>
+              <w:rPr>
+                <w:rFonts w:ascii="Times New Roman" w:hAnsi="Times New Roman" w:eastAsia="Times New Roman" w:cs="Times New Roman"/>
+                <w:color w:val="000000"/>
+                <w:sz w:val="24"/>
+                <w:szCs w:val="24"/>
+                <w:lang w:val="ru"/>
+              </w:rPr>
+              <w:tabs>
+                <w:tab w:val="left" w:pos="916"/>
+                <w:tab w:val="left" w:pos="1832"/>
+                <w:tab w:val="left" w:pos="2748"/>
+                <w:tab w:val="left" w:pos="3664"/>
+                <w:tab w:val="left" w:pos="4580"/>
+                <w:tab w:val="left" w:pos="5496"/>
+                <w:tab w:val="left" w:pos="6412"/>
+                <w:tab w:val="left" w:pos="7328"/>
+                <w:tab w:val="left" w:pos="8244"/>
+                <w:tab w:val="left" w:pos="9160"/>
+                <w:tab w:val="left" w:pos="10076"/>
+                <w:tab w:val="left" w:pos="10992"/>
+                <w:tab w:val="left" w:pos="11908"/>
+                <w:tab w:val="left" w:pos="12824"/>
+                <w:tab w:val="left" w:pos="13740"/>
+                <w:tab w:val="left" w:pos="14656"/>
+              </w:tabs>
+            </w:pPr>
+            <w:r>
+              <w:rPr>
+                <w:rFonts w:ascii="Times New Roman" w:hAnsi="Times New Roman" w:eastAsia="Times New Roman" w:cs="Times New Roman"/>
+                <w:color w:val="000000"/>
+                <w:sz w:val="24"/>
+                <w:szCs w:val="24"/>
+                <w:lang w:val="ru"/>
+              </w:rPr>
+              <w:t xml:space="preserve">6</w:t>
+            </w:r>
+          </w:p>
+        </w:tc>
+        <w:tc>
+          <w:tcPr>
+            <w:tcW w:w="1559" w:type="dxa"/>
+          </w:tcPr>
+          <w:p>
+            <w:pPr>
+              <w:widowControl w:val="false"/>
+              <w:autoSpaceDE w:val="false"/>
+              <w:autoSpaceDN w:val="false"/>
+              <w:adjustRightInd w:val="false"/>
+              <w:spacing w:after="0" w:line="240" w:lineRule="auto"/>
+              <w:jc w:val="center"/>
+              <w:rPr>
+                <w:rFonts w:ascii="Times New Roman" w:hAnsi="Times New Roman" w:eastAsia="Times New Roman" w:cs="Times New Roman"/>
+                <w:color w:val="000000"/>
+                <w:sz w:val="24"/>
+                <w:szCs w:val="24"/>
+                <w:lang w:val="ru"/>
+              </w:rPr>
+              <w:tabs>
+                <w:tab w:val="left" w:pos="916"/>
+                <w:tab w:val="left" w:pos="1832"/>
+                <w:tab w:val="left" w:pos="2748"/>
+                <w:tab w:val="left" w:pos="3664"/>
+                <w:tab w:val="left" w:pos="4580"/>
+                <w:tab w:val="left" w:pos="5496"/>
+                <w:tab w:val="left" w:pos="6412"/>
+                <w:tab w:val="left" w:pos="7328"/>
+                <w:tab w:val="left" w:pos="8244"/>
+                <w:tab w:val="left" w:pos="9160"/>
+                <w:tab w:val="left" w:pos="10076"/>
+                <w:tab w:val="left" w:pos="10992"/>
+                <w:tab w:val="left" w:pos="11908"/>
+                <w:tab w:val="left" w:pos="12824"/>
+                <w:tab w:val="left" w:pos="13740"/>
+                <w:tab w:val="left" w:pos="14656"/>
+              </w:tabs>
+            </w:pPr>
+          </w:p>
+        </w:tc>
+        <w:tc>
+          <w:tcPr>
+            <w:tcW w:w="992" w:type="dxa"/>
+          </w:tcPr>
+          <w:p>
+            <w:pPr>
+              <w:widowControl w:val="false"/>
+              <w:autoSpaceDE w:val="false"/>
+              <w:autoSpaceDN w:val="false"/>
+              <w:adjustRightInd w:val="false"/>
+              <w:spacing w:after="0" w:line="240" w:lineRule="auto"/>
+              <w:jc w:val="center"/>
+              <w:rPr>
+                <w:rFonts w:ascii="Times New Roman" w:hAnsi="Times New Roman" w:eastAsia="Times New Roman" w:cs="Times New Roman"/>
+                <w:color w:val="000000"/>
+                <w:sz w:val="24"/>
+                <w:szCs w:val="24"/>
+                <w:lang w:val="ru"/>
+              </w:rPr>
+              <w:tabs>
+                <w:tab w:val="left" w:pos="916"/>
+                <w:tab w:val="left" w:pos="1832"/>
+                <w:tab w:val="left" w:pos="2748"/>
+                <w:tab w:val="left" w:pos="3664"/>
+                <w:tab w:val="left" w:pos="4580"/>
+                <w:tab w:val="left" w:pos="5496"/>
+                <w:tab w:val="left" w:pos="6412"/>
+                <w:tab w:val="left" w:pos="7328"/>
+                <w:tab w:val="left" w:pos="8244"/>
+                <w:tab w:val="left" w:pos="9160"/>
+                <w:tab w:val="left" w:pos="10076"/>
+                <w:tab w:val="left" w:pos="10992"/>
+                <w:tab w:val="left" w:pos="11908"/>
+                <w:tab w:val="left" w:pos="12824"/>
+                <w:tab w:val="left" w:pos="13740"/>
+                <w:tab w:val="left" w:pos="14656"/>
+              </w:tabs>
+            </w:pPr>
+          </w:p>
+        </w:tc>
+      </w:tr>
+      <w:tr>
+        <w:tc>
+          <w:tcPr>
+            <w:tcW w:w="2235" w:type="dxa"/>
+          </w:tcPr>
+          <w:p>
+            <w:pPr>
+              <w:widowControl w:val="false"/>
+              <w:autoSpaceDE w:val="false"/>
+              <w:autoSpaceDN w:val="false"/>
+              <w:adjustRightInd w:val="false"/>
+              <w:spacing w:after="0" w:line="240" w:lineRule="auto"/>
+              <w:jc w:val="center"/>
+              <w:rPr>
+                <w:rFonts w:ascii="Times New Roman" w:hAnsi="Times New Roman" w:eastAsia="Times New Roman" w:cs="Times New Roman"/>
+                <w:color w:val="000000"/>
+                <w:sz w:val="24"/>
+                <w:szCs w:val="24"/>
+                <w:lang w:val="ru"/>
+              </w:rPr>
+              <w:tabs>
+                <w:tab w:val="left" w:pos="916"/>
+                <w:tab w:val="left" w:pos="1832"/>
+                <w:tab w:val="left" w:pos="2748"/>
+                <w:tab w:val="left" w:pos="3664"/>
+                <w:tab w:val="left" w:pos="4580"/>
+                <w:tab w:val="left" w:pos="5496"/>
+                <w:tab w:val="left" w:pos="6412"/>
+                <w:tab w:val="left" w:pos="7328"/>
+                <w:tab w:val="left" w:pos="8244"/>
+                <w:tab w:val="left" w:pos="9160"/>
+                <w:tab w:val="left" w:pos="10076"/>
+                <w:tab w:val="left" w:pos="10992"/>
+                <w:tab w:val="left" w:pos="11908"/>
+                <w:tab w:val="left" w:pos="12824"/>
+                <w:tab w:val="left" w:pos="13740"/>
+                <w:tab w:val="left" w:pos="14656"/>
+              </w:tabs>
+            </w:pPr>
+            <w:r>
+              <w:rPr>
+                <w:b/>
+                <w:rFonts w:ascii="Times New Roman" w:hAnsi="Times New Roman" w:eastAsia="Times New Roman" w:cs="Times New Roman"/>
+                <w:color w:val="000000"/>
+                <w:sz w:val="24"/>
+                <w:szCs w:val="24"/>
+                <w:lang w:val="ru"/>
+              </w:rPr>
+              <w:t xml:space="preserve">Тема 1.2. Пример</w:t>
+            </w:r>
+          </w:p>
+        </w:tc>
+        <w:tc>
+          <w:tcPr>
+            <w:tcW w:w="3969" w:type="dxa"/>
+          </w:tcPr>
+          <w:gridSpan w:val="2"/>
+          <w:p>
+            <w:pPr>
+              <w:widowControl w:val="false"/>
+              <w:autoSpaceDE w:val="false"/>
+              <w:autoSpaceDN w:val="false"/>
+              <w:adjustRightInd w:val="false"/>
+              <w:spacing w:after="0" w:line="240" w:lineRule="auto"/>
+              <w:jc w:val="both"/>
+              <w:rPr>
+                <w:rFonts w:ascii="Times New Roman" w:hAnsi="Times New Roman" w:eastAsia="Times New Roman" w:cs="Times New Roman"/>
+                <w:color w:val="000000"/>
+                <w:sz w:val="24"/>
+                <w:szCs w:val="24"/>
+                <w:lang w:val="ru"/>
+              </w:rPr>
+              <w:tabs>
+                <w:tab w:val="left" w:pos="916"/>
+                <w:tab w:val="left" w:pos="1832"/>
+                <w:tab w:val="left" w:pos="2748"/>
+                <w:tab w:val="left" w:pos="3664"/>
+                <w:tab w:val="left" w:pos="4580"/>
+                <w:tab w:val="left" w:pos="5496"/>
+                <w:tab w:val="left" w:pos="6412"/>
+                <w:tab w:val="left" w:pos="7328"/>
+                <w:tab w:val="left" w:pos="8244"/>
+                <w:tab w:val="left" w:pos="9160"/>
+                <w:tab w:val="left" w:pos="10076"/>
+                <w:tab w:val="left" w:pos="10992"/>
+                <w:tab w:val="left" w:pos="11908"/>
+                <w:tab w:val="left" w:pos="12824"/>
+                <w:tab w:val="left" w:pos="13740"/>
+                <w:tab w:val="left" w:pos="14656"/>
+              </w:tabs>
+            </w:pPr>
+            <w:r>
+              <w:rPr>
+                <w:rFonts w:ascii="Times New Roman" w:hAnsi="Times New Roman" w:eastAsia="Times New Roman" w:cs="Times New Roman"/>
+                <w:color w:val="000000"/>
+                <w:sz w:val="24"/>
+                <w:szCs w:val="24"/>
+                <w:lang w:val="ru"/>
+              </w:rPr>
+              <w:t xml:space="preserve">Содержание учебного материала</w:t>
+            </w:r>
+          </w:p>
+        </w:tc>
+        <w:tc>
+          <w:tcPr>
+            <w:tcW w:w="992" w:type="dxa"/>
+          </w:tcPr>
+          <w:p>
+            <w:pPr>
+              <w:widowControl w:val="false"/>
+              <w:autoSpaceDE w:val="false"/>
+              <w:autoSpaceDN w:val="false"/>
+              <w:adjustRightInd w:val="false"/>
+              <w:spacing w:after="0" w:line="240" w:lineRule="auto"/>
+              <w:jc w:val="center"/>
+              <w:rPr>
+                <w:rFonts w:ascii="Times New Roman" w:hAnsi="Times New Roman" w:eastAsia="Times New Roman" w:cs="Times New Roman"/>
+                <w:color w:val="000000"/>
+                <w:sz w:val="24"/>
+                <w:szCs w:val="24"/>
+                <w:lang w:val="ru"/>
+              </w:rPr>
+              <w:tabs>
+                <w:tab w:val="left" w:pos="916"/>
+                <w:tab w:val="left" w:pos="1832"/>
+                <w:tab w:val="left" w:pos="2748"/>
+                <w:tab w:val="left" w:pos="3664"/>
+                <w:tab w:val="left" w:pos="4580"/>
+                <w:tab w:val="left" w:pos="5496"/>
+                <w:tab w:val="left" w:pos="6412"/>
+                <w:tab w:val="left" w:pos="7328"/>
+                <w:tab w:val="left" w:pos="8244"/>
+                <w:tab w:val="left" w:pos="9160"/>
+                <w:tab w:val="left" w:pos="10076"/>
+                <w:tab w:val="left" w:pos="10992"/>
+                <w:tab w:val="left" w:pos="11908"/>
+                <w:tab w:val="left" w:pos="12824"/>
+                <w:tab w:val="left" w:pos="13740"/>
+                <w:tab w:val="left" w:pos="14656"/>
+              </w:tabs>
+            </w:pPr>
+            <w:r>
+              <w:rPr>
+                <w:rFonts w:ascii="Times New Roman" w:hAnsi="Times New Roman" w:eastAsia="Times New Roman" w:cs="Times New Roman"/>
+                <w:color w:val="000000"/>
+                <w:sz w:val="24"/>
+                <w:szCs w:val="24"/>
+                <w:lang w:val="ru"/>
+              </w:rPr>
+              <w:t xml:space="preserve">10</w:t>
+            </w:r>
+          </w:p>
+        </w:tc>
+        <w:tc>
+          <w:tcPr>
+            <w:tcW w:w="1559" w:type="dxa"/>
+          </w:tcPr>
+          <w:p>
+            <w:pPr>
+              <w:widowControl w:val="false"/>
+              <w:autoSpaceDE w:val="false"/>
+              <w:autoSpaceDN w:val="false"/>
+              <w:adjustRightInd w:val="false"/>
+              <w:spacing w:after="0" w:line="240" w:lineRule="auto"/>
+              <w:jc w:val="center"/>
+              <w:rPr>
+                <w:rFonts w:ascii="Times New Roman" w:hAnsi="Times New Roman" w:eastAsia="Times New Roman" w:cs="Times New Roman"/>
+                <w:color w:val="000000"/>
+                <w:sz w:val="24"/>
+                <w:szCs w:val="24"/>
+                <w:lang w:val="ru"/>
+              </w:rPr>
+              <w:tabs>
+                <w:tab w:val="left" w:pos="916"/>
+                <w:tab w:val="left" w:pos="1832"/>
+                <w:tab w:val="left" w:pos="2748"/>
+                <w:tab w:val="left" w:pos="3664"/>
+                <w:tab w:val="left" w:pos="4580"/>
+                <w:tab w:val="left" w:pos="5496"/>
+                <w:tab w:val="left" w:pos="6412"/>
+                <w:tab w:val="left" w:pos="7328"/>
+                <w:tab w:val="left" w:pos="8244"/>
+                <w:tab w:val="left" w:pos="9160"/>
+                <w:tab w:val="left" w:pos="10076"/>
+                <w:tab w:val="left" w:pos="10992"/>
+                <w:tab w:val="left" w:pos="11908"/>
+                <w:tab w:val="left" w:pos="12824"/>
+                <w:tab w:val="left" w:pos="13740"/>
+                <w:tab w:val="left" w:pos="14656"/>
+              </w:tabs>
+            </w:pPr>
+            <w:r>
+              <w:rPr>
+                <w:rFonts w:ascii="Times New Roman" w:hAnsi="Times New Roman" w:eastAsia="Times New Roman" w:cs="Times New Roman"/>
+                <w:color w:val="000000"/>
+                <w:sz w:val="24"/>
+                <w:szCs w:val="24"/>
+                <w:lang w:val="ru"/>
+              </w:rPr>
               <w:t xml:space="preserve"/>
             </w:r>
+          </w:p>
+        </w:tc>
+        <w:tc>
+          <w:tcPr>
+            <w:tcW w:w="992" w:type="dxa"/>
+          </w:tcPr>
+          <w:p>
+            <w:pPr>
+              <w:widowControl w:val="false"/>
+              <w:autoSpaceDE w:val="false"/>
+              <w:autoSpaceDN w:val="false"/>
+              <w:adjustRightInd w:val="false"/>
+              <w:spacing w:after="0" w:line="240" w:lineRule="auto"/>
+              <w:jc w:val="center"/>
+              <w:rPr>
+                <w:rFonts w:ascii="Times New Roman" w:hAnsi="Times New Roman" w:eastAsia="Times New Roman" w:cs="Times New Roman"/>
+                <w:color w:val="000000"/>
+                <w:sz w:val="24"/>
+                <w:szCs w:val="24"/>
+                <w:lang w:val="ru"/>
+              </w:rPr>
+              <w:tabs>
+                <w:tab w:val="left" w:pos="916"/>
+                <w:tab w:val="left" w:pos="1832"/>
+                <w:tab w:val="left" w:pos="2748"/>
+                <w:tab w:val="left" w:pos="3664"/>
+                <w:tab w:val="left" w:pos="4580"/>
+                <w:tab w:val="left" w:pos="5496"/>
+                <w:tab w:val="left" w:pos="6412"/>
+                <w:tab w:val="left" w:pos="7328"/>
+                <w:tab w:val="left" w:pos="8244"/>
+                <w:tab w:val="left" w:pos="9160"/>
+                <w:tab w:val="left" w:pos="10076"/>
+                <w:tab w:val="left" w:pos="10992"/>
+                <w:tab w:val="left" w:pos="11908"/>
+                <w:tab w:val="left" w:pos="12824"/>
+                <w:tab w:val="left" w:pos="13740"/>
+                <w:tab w:val="left" w:pos="14656"/>
+              </w:tabs>
+            </w:pPr>
+            <w:r>
+              <w:rPr>
+                <w:rFonts w:ascii="Times New Roman" w:hAnsi="Times New Roman" w:eastAsia="Times New Roman" w:cs="Times New Roman"/>
+                <w:color w:val="000000"/>
+                <w:sz w:val="24"/>
+                <w:szCs w:val="24"/>
+                <w:lang w:val="ru"/>
+              </w:rPr>
+              <w:t xml:space="preserve">2</w:t>
+            </w:r>
+          </w:p>
+        </w:tc>
+      </w:tr>
+      <w:tr>
+        <w:tc>
+          <w:tcPr>
+            <w:tcW w:w="2235" w:type="dxa"/>
+          </w:tcPr>
+          <w:p>
+            <w:pPr>
+              <w:widowControl w:val="false"/>
+              <w:autoSpaceDE w:val="false"/>
+              <w:autoSpaceDN w:val="false"/>
+              <w:adjustRightInd w:val="false"/>
+              <w:spacing w:after="0" w:line="240" w:lineRule="auto"/>
+              <w:jc w:val="center"/>
+              <w:rPr>
+                <w:rFonts w:ascii="Times New Roman" w:hAnsi="Times New Roman" w:eastAsia="Times New Roman" w:cs="Times New Roman"/>
+                <w:color w:val="000000"/>
+                <w:sz w:val="24"/>
+                <w:szCs w:val="24"/>
+                <w:lang w:val="ru"/>
+              </w:rPr>
+              <w:tabs>
+                <w:tab w:val="left" w:pos="916"/>
+                <w:tab w:val="left" w:pos="1832"/>
+                <w:tab w:val="left" w:pos="2748"/>
+                <w:tab w:val="left" w:pos="3664"/>
+                <w:tab w:val="left" w:pos="4580"/>
+                <w:tab w:val="left" w:pos="5496"/>
+                <w:tab w:val="left" w:pos="6412"/>
+                <w:tab w:val="left" w:pos="7328"/>
+                <w:tab w:val="left" w:pos="8244"/>
+                <w:tab w:val="left" w:pos="9160"/>
+                <w:tab w:val="left" w:pos="10076"/>
+                <w:tab w:val="left" w:pos="10992"/>
+                <w:tab w:val="left" w:pos="11908"/>
+                <w:tab w:val="left" w:pos="12824"/>
+                <w:tab w:val="left" w:pos="13740"/>
+                <w:tab w:val="left" w:pos="14656"/>
+              </w:tabs>
+            </w:pPr>
+          </w:p>
+        </w:tc>
+        <w:tc>
+          <w:tcPr>
+            <w:tcW w:w="425" w:type="dxa"/>
+          </w:tcPr>
+          <w:p>
+            <w:pPr>
+              <w:widowControl w:val="false"/>
+              <w:autoSpaceDE w:val="false"/>
+              <w:autoSpaceDN w:val="false"/>
+              <w:adjustRightInd w:val="false"/>
+              <w:spacing w:after="0" w:line="240" w:lineRule="auto"/>
+              <w:jc w:val="center"/>
+              <w:rPr>
+                <w:rFonts w:ascii="Times New Roman" w:hAnsi="Times New Roman" w:eastAsia="Times New Roman" w:cs="Times New Roman"/>
+                <w:color w:val="000000"/>
+                <w:sz w:val="24"/>
+                <w:szCs w:val="24"/>
+                <w:lang w:val="ru"/>
+              </w:rPr>
+              <w:tabs>
+                <w:tab w:val="left" w:pos="916"/>
+                <w:tab w:val="left" w:pos="1832"/>
+                <w:tab w:val="left" w:pos="2748"/>
+                <w:tab w:val="left" w:pos="3664"/>
+                <w:tab w:val="left" w:pos="4580"/>
+                <w:tab w:val="left" w:pos="5496"/>
+                <w:tab w:val="left" w:pos="6412"/>
+                <w:tab w:val="left" w:pos="7328"/>
+                <w:tab w:val="left" w:pos="8244"/>
+                <w:tab w:val="left" w:pos="9160"/>
+                <w:tab w:val="left" w:pos="10076"/>
+                <w:tab w:val="left" w:pos="10992"/>
+                <w:tab w:val="left" w:pos="11908"/>
+                <w:tab w:val="left" w:pos="12824"/>
+                <w:tab w:val="left" w:pos="13740"/>
+                <w:tab w:val="left" w:pos="14656"/>
+              </w:tabs>
+            </w:pPr>
+            <w:r>
+              <w:rPr>
+                <w:rFonts w:ascii="Times New Roman" w:hAnsi="Times New Roman" w:eastAsia="Times New Roman" w:cs="Times New Roman"/>
+                <w:color w:val="000000"/>
+                <w:sz w:val="24"/>
+                <w:szCs w:val="24"/>
+                <w:lang w:val="ru"/>
+              </w:rPr>
+              <w:t xml:space="preserve">1</w:t>
+            </w:r>
+          </w:p>
+        </w:tc>
+        <w:tc>
+          <w:tcPr>
+            <w:tcW w:w="3544" w:type="dxa"/>
+          </w:tcPr>
+          <w:p>
+            <w:pPr>
+              <w:widowControl w:val="false"/>
+              <w:autoSpaceDE w:val="false"/>
+              <w:autoSpaceDN w:val="false"/>
+              <w:adjustRightInd w:val="false"/>
+              <w:spacing w:after="0" w:line="240" w:lineRule="auto"/>
+              <w:jc w:val="both"/>
+              <w:rPr>
+                <w:rFonts w:ascii="Times New Roman" w:hAnsi="Times New Roman" w:eastAsia="Times New Roman" w:cs="Times New Roman"/>
+                <w:color w:val="000000"/>
+                <w:sz w:val="24"/>
+                <w:szCs w:val="24"/>
+                <w:lang w:val="ru"/>
+              </w:rPr>
+              <w:tabs>
+                <w:tab w:val="left" w:pos="916"/>
+                <w:tab w:val="left" w:pos="1832"/>
+                <w:tab w:val="left" w:pos="2748"/>
+                <w:tab w:val="left" w:pos="3664"/>
+                <w:tab w:val="left" w:pos="4580"/>
+                <w:tab w:val="left" w:pos="5496"/>
+                <w:tab w:val="left" w:pos="6412"/>
+                <w:tab w:val="left" w:pos="7328"/>
+                <w:tab w:val="left" w:pos="8244"/>
+                <w:tab w:val="left" w:pos="9160"/>
+                <w:tab w:val="left" w:pos="10076"/>
+                <w:tab w:val="left" w:pos="10992"/>
+                <w:tab w:val="left" w:pos="11908"/>
+                <w:tab w:val="left" w:pos="12824"/>
+                <w:tab w:val="left" w:pos="13740"/>
+                <w:tab w:val="left" w:pos="14656"/>
+              </w:tabs>
+            </w:pPr>
+            <w:r>
+              <w:rPr>
+                <w:rFonts w:ascii="Times New Roman" w:hAnsi="Times New Roman" w:eastAsia="Times New Roman" w:cs="Times New Roman"/>
+                <w:color w:val="000000"/>
+                <w:sz w:val="24"/>
+                <w:szCs w:val="24"/>
+                <w:lang w:val="ru"/>
+              </w:rPr>
+              <w:t xml:space="preserve">Обучение азам</w:t>
+            </w:r>
+          </w:p>
+        </w:tc>
+        <w:tc>
+          <w:tcPr>
+            <w:tcW w:w="992" w:type="dxa"/>
+          </w:tcPr>
+          <w:p>
+            <w:pPr>
+              <w:widowControl w:val="false"/>
+              <w:autoSpaceDE w:val="false"/>
+              <w:autoSpaceDN w:val="false"/>
+              <w:adjustRightInd w:val="false"/>
+              <w:spacing w:after="0" w:line="240" w:lineRule="auto"/>
+              <w:jc w:val="center"/>
+              <w:rPr>
+                <w:rFonts w:ascii="Times New Roman" w:hAnsi="Times New Roman" w:eastAsia="Times New Roman" w:cs="Times New Roman"/>
+                <w:color w:val="000000"/>
+                <w:sz w:val="24"/>
+                <w:szCs w:val="24"/>
+                <w:lang w:val="ru"/>
+              </w:rPr>
+              <w:tabs>
+                <w:tab w:val="left" w:pos="916"/>
+                <w:tab w:val="left" w:pos="1832"/>
+                <w:tab w:val="left" w:pos="2748"/>
+                <w:tab w:val="left" w:pos="3664"/>
+                <w:tab w:val="left" w:pos="4580"/>
+                <w:tab w:val="left" w:pos="5496"/>
+                <w:tab w:val="left" w:pos="6412"/>
+                <w:tab w:val="left" w:pos="7328"/>
+                <w:tab w:val="left" w:pos="8244"/>
+                <w:tab w:val="left" w:pos="9160"/>
+                <w:tab w:val="left" w:pos="10076"/>
+                <w:tab w:val="left" w:pos="10992"/>
+                <w:tab w:val="left" w:pos="11908"/>
+                <w:tab w:val="left" w:pos="12824"/>
+                <w:tab w:val="left" w:pos="13740"/>
+                <w:tab w:val="left" w:pos="14656"/>
+              </w:tabs>
+            </w:pPr>
+            <w:r>
+              <w:rPr>
+                <w:rFonts w:ascii="Times New Roman" w:hAnsi="Times New Roman" w:eastAsia="Times New Roman" w:cs="Times New Roman"/>
+                <w:color w:val="000000"/>
+                <w:sz w:val="24"/>
+                <w:szCs w:val="24"/>
+                <w:lang w:val="ru"/>
+              </w:rPr>
+              <w:t xml:space="preserve">5</w:t>
+            </w:r>
+          </w:p>
+        </w:tc>
+        <w:tc>
+          <w:tcPr>
+            <w:tcW w:w="1559" w:type="dxa"/>
+          </w:tcPr>
+          <w:p>
+            <w:pPr>
+              <w:widowControl w:val="false"/>
+              <w:autoSpaceDE w:val="false"/>
+              <w:autoSpaceDN w:val="false"/>
+              <w:adjustRightInd w:val="false"/>
+              <w:spacing w:after="0" w:line="240" w:lineRule="auto"/>
+              <w:jc w:val="center"/>
+              <w:rPr>
+                <w:rFonts w:ascii="Times New Roman" w:hAnsi="Times New Roman" w:eastAsia="Times New Roman" w:cs="Times New Roman"/>
+                <w:color w:val="000000"/>
+                <w:sz w:val="24"/>
+                <w:szCs w:val="24"/>
+                <w:lang w:val="ru"/>
+              </w:rPr>
+              <w:tabs>
+                <w:tab w:val="left" w:pos="916"/>
+                <w:tab w:val="left" w:pos="1832"/>
+                <w:tab w:val="left" w:pos="2748"/>
+                <w:tab w:val="left" w:pos="3664"/>
+                <w:tab w:val="left" w:pos="4580"/>
+                <w:tab w:val="left" w:pos="5496"/>
+                <w:tab w:val="left" w:pos="6412"/>
+                <w:tab w:val="left" w:pos="7328"/>
+                <w:tab w:val="left" w:pos="8244"/>
+                <w:tab w:val="left" w:pos="9160"/>
+                <w:tab w:val="left" w:pos="10076"/>
+                <w:tab w:val="left" w:pos="10992"/>
+                <w:tab w:val="left" w:pos="11908"/>
+                <w:tab w:val="left" w:pos="12824"/>
+                <w:tab w:val="left" w:pos="13740"/>
+                <w:tab w:val="left" w:pos="14656"/>
+              </w:tabs>
+            </w:pPr>
+          </w:p>
+        </w:tc>
+        <w:tc>
+          <w:tcPr>
+            <w:tcW w:w="992" w:type="dxa"/>
+          </w:tcPr>
+          <w:p>
+            <w:pPr>
+              <w:widowControl w:val="false"/>
+              <w:autoSpaceDE w:val="false"/>
+              <w:autoSpaceDN w:val="false"/>
+              <w:adjustRightInd w:val="false"/>
+              <w:spacing w:after="0" w:line="240" w:lineRule="auto"/>
+              <w:jc w:val="center"/>
+              <w:rPr>
+                <w:rFonts w:ascii="Times New Roman" w:hAnsi="Times New Roman" w:eastAsia="Times New Roman" w:cs="Times New Roman"/>
+                <w:color w:val="000000"/>
+                <w:sz w:val="24"/>
+                <w:szCs w:val="24"/>
+                <w:lang w:val="ru"/>
+              </w:rPr>
+              <w:tabs>
+                <w:tab w:val="left" w:pos="916"/>
+                <w:tab w:val="left" w:pos="1832"/>
+                <w:tab w:val="left" w:pos="2748"/>
+                <w:tab w:val="left" w:pos="3664"/>
+                <w:tab w:val="left" w:pos="4580"/>
+                <w:tab w:val="left" w:pos="5496"/>
+                <w:tab w:val="left" w:pos="6412"/>
+                <w:tab w:val="left" w:pos="7328"/>
+                <w:tab w:val="left" w:pos="8244"/>
+                <w:tab w:val="left" w:pos="9160"/>
+                <w:tab w:val="left" w:pos="10076"/>
+                <w:tab w:val="left" w:pos="10992"/>
+                <w:tab w:val="left" w:pos="11908"/>
+                <w:tab w:val="left" w:pos="12824"/>
+                <w:tab w:val="left" w:pos="13740"/>
+                <w:tab w:val="left" w:pos="14656"/>
+              </w:tabs>
+            </w:pPr>
+          </w:p>
+        </w:tc>
+      </w:tr>
+      <w:tr>
+        <w:tc>
+          <w:tcPr>
+            <w:tcW w:w="2235" w:type="dxa"/>
+          </w:tcPr>
+          <w:p>
+            <w:pPr>
+              <w:widowControl w:val="false"/>
+              <w:autoSpaceDE w:val="false"/>
+              <w:autoSpaceDN w:val="false"/>
+              <w:adjustRightInd w:val="false"/>
+              <w:spacing w:after="0" w:line="240" w:lineRule="auto"/>
+              <w:jc w:val="center"/>
+              <w:rPr>
+                <w:rFonts w:ascii="Times New Roman" w:hAnsi="Times New Roman" w:eastAsia="Times New Roman" w:cs="Times New Roman"/>
+                <w:color w:val="000000"/>
+                <w:sz w:val="24"/>
+                <w:szCs w:val="24"/>
+                <w:lang w:val="ru"/>
+              </w:rPr>
+              <w:tabs>
+                <w:tab w:val="left" w:pos="916"/>
+                <w:tab w:val="left" w:pos="1832"/>
+                <w:tab w:val="left" w:pos="2748"/>
+                <w:tab w:val="left" w:pos="3664"/>
+                <w:tab w:val="left" w:pos="4580"/>
+                <w:tab w:val="left" w:pos="5496"/>
+                <w:tab w:val="left" w:pos="6412"/>
+                <w:tab w:val="left" w:pos="7328"/>
+                <w:tab w:val="left" w:pos="8244"/>
+                <w:tab w:val="left" w:pos="9160"/>
+                <w:tab w:val="left" w:pos="10076"/>
+                <w:tab w:val="left" w:pos="10992"/>
+                <w:tab w:val="left" w:pos="11908"/>
+                <w:tab w:val="left" w:pos="12824"/>
+                <w:tab w:val="left" w:pos="13740"/>
+                <w:tab w:val="left" w:pos="14656"/>
+              </w:tabs>
+            </w:pPr>
+          </w:p>
+        </w:tc>
+        <w:tc>
+          <w:tcPr>
+            <w:tcW w:w="425" w:type="dxa"/>
+          </w:tcPr>
+          <w:p>
+            <w:pPr>
+              <w:widowControl w:val="false"/>
+              <w:autoSpaceDE w:val="false"/>
+              <w:autoSpaceDN w:val="false"/>
+              <w:adjustRightInd w:val="false"/>
+              <w:spacing w:after="0" w:line="240" w:lineRule="auto"/>
+              <w:jc w:val="center"/>
+              <w:rPr>
+                <w:rFonts w:ascii="Times New Roman" w:hAnsi="Times New Roman" w:eastAsia="Times New Roman" w:cs="Times New Roman"/>
+                <w:color w:val="000000"/>
+                <w:sz w:val="24"/>
+                <w:szCs w:val="24"/>
+                <w:lang w:val="ru"/>
+              </w:rPr>
+              <w:tabs>
+                <w:tab w:val="left" w:pos="916"/>
+                <w:tab w:val="left" w:pos="1832"/>
+                <w:tab w:val="left" w:pos="2748"/>
+                <w:tab w:val="left" w:pos="3664"/>
+                <w:tab w:val="left" w:pos="4580"/>
+                <w:tab w:val="left" w:pos="5496"/>
+                <w:tab w:val="left" w:pos="6412"/>
+                <w:tab w:val="left" w:pos="7328"/>
+                <w:tab w:val="left" w:pos="8244"/>
+                <w:tab w:val="left" w:pos="9160"/>
+                <w:tab w:val="left" w:pos="10076"/>
+                <w:tab w:val="left" w:pos="10992"/>
+                <w:tab w:val="left" w:pos="11908"/>
+                <w:tab w:val="left" w:pos="12824"/>
+                <w:tab w:val="left" w:pos="13740"/>
+                <w:tab w:val="left" w:pos="14656"/>
+              </w:tabs>
+            </w:pPr>
+            <w:r>
+              <w:rPr>
+                <w:rFonts w:ascii="Times New Roman" w:hAnsi="Times New Roman" w:eastAsia="Times New Roman" w:cs="Times New Roman"/>
+                <w:color w:val="000000"/>
+                <w:sz w:val="24"/>
+                <w:szCs w:val="24"/>
+                <w:lang w:val="ru"/>
+              </w:rPr>
+              <w:t xml:space="preserve">2</w:t>
+            </w:r>
+          </w:p>
+        </w:tc>
+        <w:tc>
+          <w:tcPr>
+            <w:tcW w:w="3544" w:type="dxa"/>
+          </w:tcPr>
+          <w:p>
+            <w:pPr>
+              <w:widowControl w:val="false"/>
+              <w:autoSpaceDE w:val="false"/>
+              <w:autoSpaceDN w:val="false"/>
+              <w:adjustRightInd w:val="false"/>
+              <w:spacing w:after="0" w:line="240" w:lineRule="auto"/>
+              <w:jc w:val="both"/>
+              <w:rPr>
+                <w:rFonts w:ascii="Times New Roman" w:hAnsi="Times New Roman" w:eastAsia="Times New Roman" w:cs="Times New Roman"/>
+                <w:color w:val="000000"/>
+                <w:sz w:val="24"/>
+                <w:szCs w:val="24"/>
+                <w:lang w:val="ru"/>
+              </w:rPr>
+              <w:tabs>
+                <w:tab w:val="left" w:pos="916"/>
+                <w:tab w:val="left" w:pos="1832"/>
+                <w:tab w:val="left" w:pos="2748"/>
+                <w:tab w:val="left" w:pos="3664"/>
+                <w:tab w:val="left" w:pos="4580"/>
+                <w:tab w:val="left" w:pos="5496"/>
+                <w:tab w:val="left" w:pos="6412"/>
+                <w:tab w:val="left" w:pos="7328"/>
+                <w:tab w:val="left" w:pos="8244"/>
+                <w:tab w:val="left" w:pos="9160"/>
+                <w:tab w:val="left" w:pos="10076"/>
+                <w:tab w:val="left" w:pos="10992"/>
+                <w:tab w:val="left" w:pos="11908"/>
+                <w:tab w:val="left" w:pos="12824"/>
+                <w:tab w:val="left" w:pos="13740"/>
+                <w:tab w:val="left" w:pos="14656"/>
+              </w:tabs>
+            </w:pPr>
+            <w:r>
+              <w:rPr>
+                <w:rFonts w:ascii="Times New Roman" w:hAnsi="Times New Roman" w:eastAsia="Times New Roman" w:cs="Times New Roman"/>
+                <w:color w:val="000000"/>
+                <w:sz w:val="24"/>
+                <w:szCs w:val="24"/>
+                <w:lang w:val="ru"/>
+              </w:rPr>
+              <w:t xml:space="preserve">Кто есть Я?</w:t>
+            </w:r>
+          </w:p>
+        </w:tc>
+        <w:tc>
+          <w:tcPr>
+            <w:tcW w:w="992" w:type="dxa"/>
+          </w:tcPr>
+          <w:p>
+            <w:pPr>
+              <w:widowControl w:val="false"/>
+              <w:autoSpaceDE w:val="false"/>
+              <w:autoSpaceDN w:val="false"/>
+              <w:adjustRightInd w:val="false"/>
+              <w:spacing w:after="0" w:line="240" w:lineRule="auto"/>
+              <w:jc w:val="center"/>
+              <w:rPr>
+                <w:rFonts w:ascii="Times New Roman" w:hAnsi="Times New Roman" w:eastAsia="Times New Roman" w:cs="Times New Roman"/>
+                <w:color w:val="000000"/>
+                <w:sz w:val="24"/>
+                <w:szCs w:val="24"/>
+                <w:lang w:val="ru"/>
+              </w:rPr>
+              <w:tabs>
+                <w:tab w:val="left" w:pos="916"/>
+                <w:tab w:val="left" w:pos="1832"/>
+                <w:tab w:val="left" w:pos="2748"/>
+                <w:tab w:val="left" w:pos="3664"/>
+                <w:tab w:val="left" w:pos="4580"/>
+                <w:tab w:val="left" w:pos="5496"/>
+                <w:tab w:val="left" w:pos="6412"/>
+                <w:tab w:val="left" w:pos="7328"/>
+                <w:tab w:val="left" w:pos="8244"/>
+                <w:tab w:val="left" w:pos="9160"/>
+                <w:tab w:val="left" w:pos="10076"/>
+                <w:tab w:val="left" w:pos="10992"/>
+                <w:tab w:val="left" w:pos="11908"/>
+                <w:tab w:val="left" w:pos="12824"/>
+                <w:tab w:val="left" w:pos="13740"/>
+                <w:tab w:val="left" w:pos="14656"/>
+              </w:tabs>
+            </w:pPr>
+            <w:r>
+              <w:rPr>
+                <w:rFonts w:ascii="Times New Roman" w:hAnsi="Times New Roman" w:eastAsia="Times New Roman" w:cs="Times New Roman"/>
+                <w:color w:val="000000"/>
+                <w:sz w:val="24"/>
+                <w:szCs w:val="24"/>
+                <w:lang w:val="ru"/>
+              </w:rPr>
+              <w:t xml:space="preserve">5</w:t>
+            </w:r>
+          </w:p>
+        </w:tc>
+        <w:tc>
+          <w:tcPr>
+            <w:tcW w:w="1559" w:type="dxa"/>
+          </w:tcPr>
+          <w:p>
+            <w:pPr>
+              <w:widowControl w:val="false"/>
+              <w:autoSpaceDE w:val="false"/>
+              <w:autoSpaceDN w:val="false"/>
+              <w:adjustRightInd w:val="false"/>
+              <w:spacing w:after="0" w:line="240" w:lineRule="auto"/>
+              <w:jc w:val="center"/>
+              <w:rPr>
+                <w:rFonts w:ascii="Times New Roman" w:hAnsi="Times New Roman" w:eastAsia="Times New Roman" w:cs="Times New Roman"/>
+                <w:color w:val="000000"/>
+                <w:sz w:val="24"/>
+                <w:szCs w:val="24"/>
+                <w:lang w:val="ru"/>
+              </w:rPr>
+              <w:tabs>
+                <w:tab w:val="left" w:pos="916"/>
+                <w:tab w:val="left" w:pos="1832"/>
+                <w:tab w:val="left" w:pos="2748"/>
+                <w:tab w:val="left" w:pos="3664"/>
+                <w:tab w:val="left" w:pos="4580"/>
+                <w:tab w:val="left" w:pos="5496"/>
+                <w:tab w:val="left" w:pos="6412"/>
+                <w:tab w:val="left" w:pos="7328"/>
+                <w:tab w:val="left" w:pos="8244"/>
+                <w:tab w:val="left" w:pos="9160"/>
+                <w:tab w:val="left" w:pos="10076"/>
+                <w:tab w:val="left" w:pos="10992"/>
+                <w:tab w:val="left" w:pos="11908"/>
+                <w:tab w:val="left" w:pos="12824"/>
+                <w:tab w:val="left" w:pos="13740"/>
+                <w:tab w:val="left" w:pos="14656"/>
+              </w:tabs>
+            </w:pPr>
+          </w:p>
+        </w:tc>
+        <w:tc>
+          <w:tcPr>
+            <w:tcW w:w="992" w:type="dxa"/>
+          </w:tcPr>
+          <w:p>
+            <w:pPr>
+              <w:widowControl w:val="false"/>
+              <w:autoSpaceDE w:val="false"/>
+              <w:autoSpaceDN w:val="false"/>
+              <w:adjustRightInd w:val="false"/>
+              <w:spacing w:after="0" w:line="240" w:lineRule="auto"/>
+              <w:jc w:val="center"/>
+              <w:rPr>
+                <w:rFonts w:ascii="Times New Roman" w:hAnsi="Times New Roman" w:eastAsia="Times New Roman" w:cs="Times New Roman"/>
+                <w:color w:val="000000"/>
+                <w:sz w:val="24"/>
+                <w:szCs w:val="24"/>
+                <w:lang w:val="ru"/>
+              </w:rPr>
+              <w:tabs>
+                <w:tab w:val="left" w:pos="916"/>
+                <w:tab w:val="left" w:pos="1832"/>
+                <w:tab w:val="left" w:pos="2748"/>
+                <w:tab w:val="left" w:pos="3664"/>
+                <w:tab w:val="left" w:pos="4580"/>
+                <w:tab w:val="left" w:pos="5496"/>
+                <w:tab w:val="left" w:pos="6412"/>
+                <w:tab w:val="left" w:pos="7328"/>
+                <w:tab w:val="left" w:pos="8244"/>
+                <w:tab w:val="left" w:pos="9160"/>
+                <w:tab w:val="left" w:pos="10076"/>
+                <w:tab w:val="left" w:pos="10992"/>
+                <w:tab w:val="left" w:pos="11908"/>
+                <w:tab w:val="left" w:pos="12824"/>
+                <w:tab w:val="left" w:pos="13740"/>
+                <w:tab w:val="left" w:pos="14656"/>
+              </w:tabs>
+            </w:pPr>
           </w:p>
         </w:tc>
       </w:tr>
@@ -7327,6 +9750,13 @@
       </w:r>
       <w:r>
         <w:rPr>
+          <w:u w:val="single"/>
+          <w:lang w:val="ru-RU"/>
+        </w:rPr>
+        <w:t>Курс практики 1</w:t>
+      </w:r>
+      <w:r>
+        <w:rPr>
           <w:i/>
         </w:rPr>
         <w:t>,</w:t>
@@ -8695,6 +11125,142 @@
     </w:p>
     <w:p>
       <w:pPr>
+        <w:widowControl w:val="false"/>
+        <w:autoSpaceDE w:val="false"/>
+        <w:autoSpaceDN w:val="false"/>
+        <w:adjustRightInd w:val="false"/>
+        <w:spacing w:after="0" w:line="240" w:lineRule="auto"/>
+        <w:jc w:val="both"/>
+        <w:rPr>
+          <w:rFonts w:ascii="Times New Roman" w:hAnsi="Times New Roman" w:eastAsia="Times New Roman" w:cs="Times New Roman"/>
+          <w:color w:val="000000"/>
+          <w:sz w:val="24"/>
+          <w:szCs w:val="24"/>
+          <w:lang w:val="ru"/>
+        </w:rPr>
+      </w:pPr>
+      <w:r>
+        <w:rPr>
+          <w:b/>
+          <w:rFonts w:ascii="Times New Roman" w:hAnsi="Times New Roman" w:eastAsia="Times New Roman" w:cs="Times New Roman"/>
+          <w:color w:val="000000"/>
+          <w:sz w:val="24"/>
+          <w:szCs w:val="24"/>
+          <w:lang w:val="ru"/>
+        </w:rPr>
+        <w:t xml:space="preserve">Дополнительная литература</w:t>
+      </w:r>
+    </w:p>
+    <w:p>
+      <w:pPr>
+        <w:widowControl w:val="false"/>
+        <w:autoSpaceDE w:val="false"/>
+        <w:autoSpaceDN w:val="false"/>
+        <w:adjustRightInd w:val="false"/>
+        <w:spacing w:after="0" w:line="240" w:lineRule="auto"/>
+        <w:jc w:val="both"/>
+        <w:rPr>
+          <w:rFonts w:ascii="Times New Roman" w:hAnsi="Times New Roman" w:eastAsia="Times New Roman" w:cs="Times New Roman"/>
+          <w:color w:val="000000"/>
+          <w:sz w:val="24"/>
+          <w:szCs w:val="24"/>
+          <w:lang w:val="ru"/>
+        </w:rPr>
+      </w:pPr>
+      <w:r>
+        <w:rPr>
+          <w:rFonts w:ascii="Times New Roman" w:hAnsi="Times New Roman" w:eastAsia="Times New Roman" w:cs="Times New Roman"/>
+          <w:color w:val="000000"/>
+          <w:sz w:val="24"/>
+          <w:szCs w:val="24"/>
+          <w:lang w:val="ru"/>
+        </w:rPr>
+        <w:t xml:space="preserve">1. Пример источника</w:t>
+      </w:r>
+    </w:p>
+    <w:p>
+      <w:pPr>
+        <w:widowControl w:val="false"/>
+        <w:autoSpaceDE w:val="false"/>
+        <w:autoSpaceDN w:val="false"/>
+        <w:adjustRightInd w:val="false"/>
+        <w:spacing w:after="0" w:line="240" w:lineRule="auto"/>
+        <w:jc w:val="both"/>
+        <w:rPr>
+          <w:rFonts w:ascii="Times New Roman" w:hAnsi="Times New Roman" w:eastAsia="Times New Roman" w:cs="Times New Roman"/>
+          <w:color w:val="000000"/>
+          <w:sz w:val="24"/>
+          <w:szCs w:val="24"/>
+          <w:lang w:val="ru"/>
+        </w:rPr>
+      </w:pPr>
+      <w:r>
+        <w:rPr>
+          <w:rFonts w:ascii="Times New Roman" w:hAnsi="Times New Roman" w:eastAsia="Times New Roman" w:cs="Times New Roman"/>
+          <w:color w:val="000000"/>
+          <w:sz w:val="24"/>
+          <w:szCs w:val="24"/>
+          <w:lang w:val="ru"/>
+        </w:rPr>
+        <w:t xml:space="preserve">2. Пример источника 2</w:t>
+      </w:r>
+    </w:p>
+    <w:p>
+      <w:pPr>
+        <w:widowControl w:val="false"/>
+        <w:autoSpaceDE w:val="false"/>
+        <w:autoSpaceDN w:val="false"/>
+        <w:adjustRightInd w:val="false"/>
+        <w:spacing w:after="0" w:line="240" w:lineRule="auto"/>
+        <w:jc w:val="both"/>
+        <w:rPr>
+          <w:rFonts w:ascii="Times New Roman" w:hAnsi="Times New Roman" w:eastAsia="Times New Roman" w:cs="Times New Roman"/>
+          <w:color w:val="000000"/>
+          <w:sz w:val="24"/>
+          <w:szCs w:val="24"/>
+          <w:lang w:val="ru"/>
+        </w:rPr>
+      </w:pPr>
+      <w:r>
+        <w:rPr>
+          <w:rFonts w:ascii="Times New Roman" w:hAnsi="Times New Roman" w:eastAsia="Times New Roman" w:cs="Times New Roman"/>
+          <w:color w:val="000000"/>
+          <w:sz w:val="24"/>
+          <w:szCs w:val="24"/>
+          <w:lang w:val="ru"/>
+        </w:rPr>
+        <w:t xml:space="preserve">3. Пример источника 3</w:t>
+      </w:r>
+    </w:p>
+    <w:p>
+      <w:pPr>
+        <w:widowControl w:val="false"/>
+        <w:autoSpaceDE w:val="false"/>
+        <w:autoSpaceDN w:val="false"/>
+        <w:adjustRightInd w:val="false"/>
+        <w:spacing w:after="0" w:line="240" w:lineRule="auto"/>
+        <w:jc w:val="both"/>
+        <w:rPr>
+          <w:rFonts w:ascii="Times New Roman" w:hAnsi="Times New Roman" w:eastAsia="Times New Roman" w:cs="Times New Roman"/>
+          <w:color w:val="000000"/>
+          <w:sz w:val="24"/>
+          <w:szCs w:val="24"/>
+          <w:lang w:val="ru"/>
+        </w:rPr>
+      </w:pPr>
+      <w:r>
+        <w:rPr>
+          <w:rFonts w:ascii="Times New Roman" w:hAnsi="Times New Roman" w:eastAsia="Times New Roman" w:cs="Times New Roman"/>
+          <w:color w:val="000000"/>
+          <w:sz w:val="24"/>
+          <w:szCs w:val="24"/>
+          <w:lang w:val="ru"/>
+        </w:rPr>
+        <w:t xml:space="preserve">4. Пример источника 4</w:t>
+      </w:r>
+    </w:p>
+    <w:p>
+      <w:pPr>
         <w:spacing w:line="360" w:lineRule="auto"/>
         <w:ind w:firstLine="709"/>
         <w:rPr>
@@ -8739,7 +11305,7 @@
           <w:u w:val="single"/>
           <w:lang w:val="ru-RU"/>
         </w:rPr>
-        <w:t/>
+        <w:t>ОГСЭ.01 Основы философии</w:t>
       </w:r>
       <w:r>
         <w:rPr>
@@ -8759,7 +11325,7 @@
             <w:rStyle w:val="af3"/>
             <w:bCs/>
           </w:rPr>
-          <w:t>http://do.novsu.ru/course/</w:t>
+          <w:t>http://do.novsu.ru/course//1</w:t>
         </w:r>
       </w:hyperlink>
       <w:r>

</xml_diff>

<commit_message>
Beta 1.021 | ThemePlan user controls: PlanTask
</commit_message>
<xml_diff>
--- a/Wisdom/TestResources/Output/Программа.docx
+++ b/Wisdom/TestResources/Output/Программа.docx
@@ -474,7 +474,7 @@
           <w:u w:val="single"/>
           <w:lang w:val="en-US"/>
         </w:rPr>
-        <w:t>ОГСЭ.01 Основы философии</w:t>
+        <w:t>ОГСЭ.02 Технология разработки и защиты баз данных</w:t>
       </w:r>
     </w:p>
     <w:p>
@@ -566,7 +566,7 @@
           <w:u w:val="single"/>
           <w:lang w:val="en-US"/>
         </w:rPr>
-        <w:t>15.02.07 Автоматизация технологических процессов и производств (по отраслям)</w:t>
+        <w:t>15.02.14 Программирование в компьютерных системах</w:t>
       </w:r>
     </w:p>
     <w:p>
@@ -1232,7 +1232,7 @@
             </w:pPr>
             <w:r>
               <w:u/>
-              <w:t>15.02.07 Автоматизация технологических процессов и производств (по отраслям)</w:t>
+              <w:t>15.02.14 Программирование в компьютерных системах</w:t>
             </w:r>
           </w:p>
           <w:p>
@@ -2954,7 +2954,7 @@
           <w:u w:val="single"/>
           <w:lang w:val="en-US"/>
         </w:rPr>
-        <w:t>ОГСЭ.01 Основы философии</w:t>
+        <w:t>ОГСЭ.02 Технология разработки и защиты баз данных</w:t>
       </w:r>
       <w:r>
         <w:rPr>
@@ -3109,7 +3109,7 @@
         <w:rPr>
           <w:u w:val="single"/>
         </w:rPr>
-        <w:t>15.02.07 Автоматизация технологических процессов и производств (по отраслям)</w:t>
+        <w:t>15.02.14 Программирование в компьютерных системах</w:t>
       </w:r>
       <w:bookmarkStart w:name="_GoBack" w:id="0"/>
       <w:bookmarkEnd w:id="0"/>
@@ -3316,7 +3316,7 @@
         <w:t xml:space="preserve">Учебная дисциплина </w:t>
       </w:r>
       <w:r>
-        <w:t>ОГСЭ.01 Основы философии</w:t>
+        <w:t>ОГСЭ.02 Технология разработки и защиты баз данных</w:t>
       </w:r>
       <w:r>
         <w:t xml:space="preserve"> относится </w:t>
@@ -3326,7 +3326,7 @@
           <w:u w:val="single"/>
           <w:lang w:val="ru-RU"/>
         </w:rPr>
-        <w:t>Общеобязательному направлению.</w:t>
+        <w:t>Профессиональному направлению.</w:t>
       </w:r>
     </w:p>
     <w:p>
@@ -5242,7 +5242,7 @@
           <w:u w:val="single"/>
           <w:lang w:val="en-US"/>
         </w:rPr>
-        <w:t>21</w:t>
+        <w:t>12</w:t>
       </w:r>
       <w:r>
         <w:rPr>
@@ -5322,7 +5322,7 @@
           <w:u w:val="single"/>
           <w:lang w:val="en-US"/>
         </w:rPr>
-        <w:t>21</w:t>
+        <w:t>12</w:t>
       </w:r>
       <w:r>
         <w:t xml:space="preserve">____ </w:t>
@@ -5719,7 +5719,7 @@
                 <w:iCs/>
                 <w:lang w:val="en-US"/>
               </w:rPr>
-              <w:t>21</w:t>
+              <w:t>12</w:t>
             </w:r>
           </w:p>
         </w:tc>
@@ -5778,7 +5778,7 @@
                 <w:i/>
                 <w:iCs/>
               </w:rPr>
-              <w:t>21</w:t>
+              <w:t>12</w:t>
             </w:r>
           </w:p>
         </w:tc>
@@ -5888,7 +5888,7 @@
                 <w:i/>
                 <w:iCs/>
               </w:rPr>
-              <w:t>21</w:t>
+              <w:t>12</w:t>
             </w:r>
           </w:p>
         </w:tc>
@@ -7165,7 +7165,7 @@
                 <w:szCs w:val="24"/>
                 <w:lang w:val="ru"/>
               </w:rPr>
-              <w:t xml:space="preserve">21</w:t>
+              <w:t xml:space="preserve">12</w:t>
             </w:r>
           </w:p>
         </w:tc>
@@ -7399,7 +7399,7 @@
                 <w:szCs w:val="24"/>
                 <w:lang w:val="ru"/>
               </w:rPr>
-              <w:t xml:space="preserve">11</w:t>
+              <w:t xml:space="preserve">12</w:t>
             </w:r>
           </w:p>
         </w:tc>
@@ -7691,1077 +7691,7 @@
                 <w:szCs w:val="24"/>
                 <w:lang w:val="ru"/>
               </w:rPr>
-              <w:t xml:space="preserve">5</w:t>
-            </w:r>
-          </w:p>
-        </w:tc>
-        <w:tc>
-          <w:tcPr>
-            <w:tcW w:w="1559" w:type="dxa"/>
-          </w:tcPr>
-          <w:p>
-            <w:pPr>
-              <w:widowControl w:val="false"/>
-              <w:autoSpaceDE w:val="false"/>
-              <w:autoSpaceDN w:val="false"/>
-              <w:adjustRightInd w:val="false"/>
-              <w:spacing w:after="0" w:line="240" w:lineRule="auto"/>
-              <w:jc w:val="center"/>
-              <w:rPr>
-                <w:rFonts w:ascii="Times New Roman" w:hAnsi="Times New Roman" w:eastAsia="Times New Roman" w:cs="Times New Roman"/>
-                <w:color w:val="000000"/>
-                <w:sz w:val="24"/>
-                <w:szCs w:val="24"/>
-                <w:lang w:val="ru"/>
-              </w:rPr>
-              <w:tabs>
-                <w:tab w:val="left" w:pos="916"/>
-                <w:tab w:val="left" w:pos="1832"/>
-                <w:tab w:val="left" w:pos="2748"/>
-                <w:tab w:val="left" w:pos="3664"/>
-                <w:tab w:val="left" w:pos="4580"/>
-                <w:tab w:val="left" w:pos="5496"/>
-                <w:tab w:val="left" w:pos="6412"/>
-                <w:tab w:val="left" w:pos="7328"/>
-                <w:tab w:val="left" w:pos="8244"/>
-                <w:tab w:val="left" w:pos="9160"/>
-                <w:tab w:val="left" w:pos="10076"/>
-                <w:tab w:val="left" w:pos="10992"/>
-                <w:tab w:val="left" w:pos="11908"/>
-                <w:tab w:val="left" w:pos="12824"/>
-                <w:tab w:val="left" w:pos="13740"/>
-                <w:tab w:val="left" w:pos="14656"/>
-              </w:tabs>
-            </w:pPr>
-          </w:p>
-        </w:tc>
-        <w:tc>
-          <w:tcPr>
-            <w:tcW w:w="992" w:type="dxa"/>
-          </w:tcPr>
-          <w:p>
-            <w:pPr>
-              <w:widowControl w:val="false"/>
-              <w:autoSpaceDE w:val="false"/>
-              <w:autoSpaceDN w:val="false"/>
-              <w:adjustRightInd w:val="false"/>
-              <w:spacing w:after="0" w:line="240" w:lineRule="auto"/>
-              <w:jc w:val="center"/>
-              <w:rPr>
-                <w:rFonts w:ascii="Times New Roman" w:hAnsi="Times New Roman" w:eastAsia="Times New Roman" w:cs="Times New Roman"/>
-                <w:color w:val="000000"/>
-                <w:sz w:val="24"/>
-                <w:szCs w:val="24"/>
-                <w:lang w:val="ru"/>
-              </w:rPr>
-              <w:tabs>
-                <w:tab w:val="left" w:pos="916"/>
-                <w:tab w:val="left" w:pos="1832"/>
-                <w:tab w:val="left" w:pos="2748"/>
-                <w:tab w:val="left" w:pos="3664"/>
-                <w:tab w:val="left" w:pos="4580"/>
-                <w:tab w:val="left" w:pos="5496"/>
-                <w:tab w:val="left" w:pos="6412"/>
-                <w:tab w:val="left" w:pos="7328"/>
-                <w:tab w:val="left" w:pos="8244"/>
-                <w:tab w:val="left" w:pos="9160"/>
-                <w:tab w:val="left" w:pos="10076"/>
-                <w:tab w:val="left" w:pos="10992"/>
-                <w:tab w:val="left" w:pos="11908"/>
-                <w:tab w:val="left" w:pos="12824"/>
-                <w:tab w:val="left" w:pos="13740"/>
-                <w:tab w:val="left" w:pos="14656"/>
-              </w:tabs>
-            </w:pPr>
-          </w:p>
-        </w:tc>
-      </w:tr>
-      <w:tr>
-        <w:tc>
-          <w:tcPr>
-            <w:tcW w:w="2235" w:type="dxa"/>
-          </w:tcPr>
-          <w:p>
-            <w:pPr>
-              <w:widowControl w:val="false"/>
-              <w:autoSpaceDE w:val="false"/>
-              <w:autoSpaceDN w:val="false"/>
-              <w:adjustRightInd w:val="false"/>
-              <w:spacing w:after="0" w:line="240" w:lineRule="auto"/>
-              <w:jc w:val="center"/>
-              <w:rPr>
-                <w:rFonts w:ascii="Times New Roman" w:hAnsi="Times New Roman" w:eastAsia="Times New Roman" w:cs="Times New Roman"/>
-                <w:color w:val="000000"/>
-                <w:sz w:val="24"/>
-                <w:szCs w:val="24"/>
-                <w:lang w:val="ru"/>
-              </w:rPr>
-              <w:tabs>
-                <w:tab w:val="left" w:pos="916"/>
-                <w:tab w:val="left" w:pos="1832"/>
-                <w:tab w:val="left" w:pos="2748"/>
-                <w:tab w:val="left" w:pos="3664"/>
-                <w:tab w:val="left" w:pos="4580"/>
-                <w:tab w:val="left" w:pos="5496"/>
-                <w:tab w:val="left" w:pos="6412"/>
-                <w:tab w:val="left" w:pos="7328"/>
-                <w:tab w:val="left" w:pos="8244"/>
-                <w:tab w:val="left" w:pos="9160"/>
-                <w:tab w:val="left" w:pos="10076"/>
-                <w:tab w:val="left" w:pos="10992"/>
-                <w:tab w:val="left" w:pos="11908"/>
-                <w:tab w:val="left" w:pos="12824"/>
-                <w:tab w:val="left" w:pos="13740"/>
-                <w:tab w:val="left" w:pos="14656"/>
-              </w:tabs>
-            </w:pPr>
-          </w:p>
-        </w:tc>
-        <w:tc>
-          <w:tcPr>
-            <w:tcW w:w="425" w:type="dxa"/>
-          </w:tcPr>
-          <w:p>
-            <w:pPr>
-              <w:widowControl w:val="false"/>
-              <w:autoSpaceDE w:val="false"/>
-              <w:autoSpaceDN w:val="false"/>
-              <w:adjustRightInd w:val="false"/>
-              <w:spacing w:after="0" w:line="240" w:lineRule="auto"/>
-              <w:jc w:val="center"/>
-              <w:rPr>
-                <w:rFonts w:ascii="Times New Roman" w:hAnsi="Times New Roman" w:eastAsia="Times New Roman" w:cs="Times New Roman"/>
-                <w:color w:val="000000"/>
-                <w:sz w:val="24"/>
-                <w:szCs w:val="24"/>
-                <w:lang w:val="ru"/>
-              </w:rPr>
-              <w:tabs>
-                <w:tab w:val="left" w:pos="916"/>
-                <w:tab w:val="left" w:pos="1832"/>
-                <w:tab w:val="left" w:pos="2748"/>
-                <w:tab w:val="left" w:pos="3664"/>
-                <w:tab w:val="left" w:pos="4580"/>
-                <w:tab w:val="left" w:pos="5496"/>
-                <w:tab w:val="left" w:pos="6412"/>
-                <w:tab w:val="left" w:pos="7328"/>
-                <w:tab w:val="left" w:pos="8244"/>
-                <w:tab w:val="left" w:pos="9160"/>
-                <w:tab w:val="left" w:pos="10076"/>
-                <w:tab w:val="left" w:pos="10992"/>
-                <w:tab w:val="left" w:pos="11908"/>
-                <w:tab w:val="left" w:pos="12824"/>
-                <w:tab w:val="left" w:pos="13740"/>
-                <w:tab w:val="left" w:pos="14656"/>
-              </w:tabs>
-            </w:pPr>
-            <w:r>
-              <w:rPr>
-                <w:rFonts w:ascii="Times New Roman" w:hAnsi="Times New Roman" w:eastAsia="Times New Roman" w:cs="Times New Roman"/>
-                <w:color w:val="000000"/>
-                <w:sz w:val="24"/>
-                <w:szCs w:val="24"/>
-                <w:lang w:val="ru"/>
-              </w:rPr>
-              <w:t xml:space="preserve">2</w:t>
-            </w:r>
-          </w:p>
-        </w:tc>
-        <w:tc>
-          <w:tcPr>
-            <w:tcW w:w="3544" w:type="dxa"/>
-          </w:tcPr>
-          <w:p>
-            <w:pPr>
-              <w:widowControl w:val="false"/>
-              <w:autoSpaceDE w:val="false"/>
-              <w:autoSpaceDN w:val="false"/>
-              <w:adjustRightInd w:val="false"/>
-              <w:spacing w:after="0" w:line="240" w:lineRule="auto"/>
-              <w:jc w:val="both"/>
-              <w:rPr>
-                <w:rFonts w:ascii="Times New Roman" w:hAnsi="Times New Roman" w:eastAsia="Times New Roman" w:cs="Times New Roman"/>
-                <w:color w:val="000000"/>
-                <w:sz w:val="24"/>
-                <w:szCs w:val="24"/>
-                <w:lang w:val="ru"/>
-              </w:rPr>
-              <w:tabs>
-                <w:tab w:val="left" w:pos="916"/>
-                <w:tab w:val="left" w:pos="1832"/>
-                <w:tab w:val="left" w:pos="2748"/>
-                <w:tab w:val="left" w:pos="3664"/>
-                <w:tab w:val="left" w:pos="4580"/>
-                <w:tab w:val="left" w:pos="5496"/>
-                <w:tab w:val="left" w:pos="6412"/>
-                <w:tab w:val="left" w:pos="7328"/>
-                <w:tab w:val="left" w:pos="8244"/>
-                <w:tab w:val="left" w:pos="9160"/>
-                <w:tab w:val="left" w:pos="10076"/>
-                <w:tab w:val="left" w:pos="10992"/>
-                <w:tab w:val="left" w:pos="11908"/>
-                <w:tab w:val="left" w:pos="12824"/>
-                <w:tab w:val="left" w:pos="13740"/>
-                <w:tab w:val="left" w:pos="14656"/>
-              </w:tabs>
-            </w:pPr>
-            <w:r>
-              <w:rPr>
-                <w:rFonts w:ascii="Times New Roman" w:hAnsi="Times New Roman" w:eastAsia="Times New Roman" w:cs="Times New Roman"/>
-                <w:color w:val="000000"/>
-                <w:sz w:val="24"/>
-                <w:szCs w:val="24"/>
-                <w:lang w:val="ru"/>
-              </w:rPr>
-              <w:t xml:space="preserve">Изучение предмета</w:t>
-            </w:r>
-          </w:p>
-        </w:tc>
-        <w:tc>
-          <w:tcPr>
-            <w:tcW w:w="992" w:type="dxa"/>
-          </w:tcPr>
-          <w:p>
-            <w:pPr>
-              <w:widowControl w:val="false"/>
-              <w:autoSpaceDE w:val="false"/>
-              <w:autoSpaceDN w:val="false"/>
-              <w:adjustRightInd w:val="false"/>
-              <w:spacing w:after="0" w:line="240" w:lineRule="auto"/>
-              <w:jc w:val="center"/>
-              <w:rPr>
-                <w:rFonts w:ascii="Times New Roman" w:hAnsi="Times New Roman" w:eastAsia="Times New Roman" w:cs="Times New Roman"/>
-                <w:color w:val="000000"/>
-                <w:sz w:val="24"/>
-                <w:szCs w:val="24"/>
-                <w:lang w:val="ru"/>
-              </w:rPr>
-              <w:tabs>
-                <w:tab w:val="left" w:pos="916"/>
-                <w:tab w:val="left" w:pos="1832"/>
-                <w:tab w:val="left" w:pos="2748"/>
-                <w:tab w:val="left" w:pos="3664"/>
-                <w:tab w:val="left" w:pos="4580"/>
-                <w:tab w:val="left" w:pos="5496"/>
-                <w:tab w:val="left" w:pos="6412"/>
-                <w:tab w:val="left" w:pos="7328"/>
-                <w:tab w:val="left" w:pos="8244"/>
-                <w:tab w:val="left" w:pos="9160"/>
-                <w:tab w:val="left" w:pos="10076"/>
-                <w:tab w:val="left" w:pos="10992"/>
-                <w:tab w:val="left" w:pos="11908"/>
-                <w:tab w:val="left" w:pos="12824"/>
-                <w:tab w:val="left" w:pos="13740"/>
-                <w:tab w:val="left" w:pos="14656"/>
-              </w:tabs>
-            </w:pPr>
-            <w:r>
-              <w:rPr>
-                <w:rFonts w:ascii="Times New Roman" w:hAnsi="Times New Roman" w:eastAsia="Times New Roman" w:cs="Times New Roman"/>
-                <w:color w:val="000000"/>
-                <w:sz w:val="24"/>
-                <w:szCs w:val="24"/>
-                <w:lang w:val="ru"/>
-              </w:rPr>
-              <w:t xml:space="preserve">6</w:t>
-            </w:r>
-          </w:p>
-        </w:tc>
-        <w:tc>
-          <w:tcPr>
-            <w:tcW w:w="1559" w:type="dxa"/>
-          </w:tcPr>
-          <w:p>
-            <w:pPr>
-              <w:widowControl w:val="false"/>
-              <w:autoSpaceDE w:val="false"/>
-              <w:autoSpaceDN w:val="false"/>
-              <w:adjustRightInd w:val="false"/>
-              <w:spacing w:after="0" w:line="240" w:lineRule="auto"/>
-              <w:jc w:val="center"/>
-              <w:rPr>
-                <w:rFonts w:ascii="Times New Roman" w:hAnsi="Times New Roman" w:eastAsia="Times New Roman" w:cs="Times New Roman"/>
-                <w:color w:val="000000"/>
-                <w:sz w:val="24"/>
-                <w:szCs w:val="24"/>
-                <w:lang w:val="ru"/>
-              </w:rPr>
-              <w:tabs>
-                <w:tab w:val="left" w:pos="916"/>
-                <w:tab w:val="left" w:pos="1832"/>
-                <w:tab w:val="left" w:pos="2748"/>
-                <w:tab w:val="left" w:pos="3664"/>
-                <w:tab w:val="left" w:pos="4580"/>
-                <w:tab w:val="left" w:pos="5496"/>
-                <w:tab w:val="left" w:pos="6412"/>
-                <w:tab w:val="left" w:pos="7328"/>
-                <w:tab w:val="left" w:pos="8244"/>
-                <w:tab w:val="left" w:pos="9160"/>
-                <w:tab w:val="left" w:pos="10076"/>
-                <w:tab w:val="left" w:pos="10992"/>
-                <w:tab w:val="left" w:pos="11908"/>
-                <w:tab w:val="left" w:pos="12824"/>
-                <w:tab w:val="left" w:pos="13740"/>
-                <w:tab w:val="left" w:pos="14656"/>
-              </w:tabs>
-            </w:pPr>
-          </w:p>
-        </w:tc>
-        <w:tc>
-          <w:tcPr>
-            <w:tcW w:w="992" w:type="dxa"/>
-          </w:tcPr>
-          <w:p>
-            <w:pPr>
-              <w:widowControl w:val="false"/>
-              <w:autoSpaceDE w:val="false"/>
-              <w:autoSpaceDN w:val="false"/>
-              <w:adjustRightInd w:val="false"/>
-              <w:spacing w:after="0" w:line="240" w:lineRule="auto"/>
-              <w:jc w:val="center"/>
-              <w:rPr>
-                <w:rFonts w:ascii="Times New Roman" w:hAnsi="Times New Roman" w:eastAsia="Times New Roman" w:cs="Times New Roman"/>
-                <w:color w:val="000000"/>
-                <w:sz w:val="24"/>
-                <w:szCs w:val="24"/>
-                <w:lang w:val="ru"/>
-              </w:rPr>
-              <w:tabs>
-                <w:tab w:val="left" w:pos="916"/>
-                <w:tab w:val="left" w:pos="1832"/>
-                <w:tab w:val="left" w:pos="2748"/>
-                <w:tab w:val="left" w:pos="3664"/>
-                <w:tab w:val="left" w:pos="4580"/>
-                <w:tab w:val="left" w:pos="5496"/>
-                <w:tab w:val="left" w:pos="6412"/>
-                <w:tab w:val="left" w:pos="7328"/>
-                <w:tab w:val="left" w:pos="8244"/>
-                <w:tab w:val="left" w:pos="9160"/>
-                <w:tab w:val="left" w:pos="10076"/>
-                <w:tab w:val="left" w:pos="10992"/>
-                <w:tab w:val="left" w:pos="11908"/>
-                <w:tab w:val="left" w:pos="12824"/>
-                <w:tab w:val="left" w:pos="13740"/>
-                <w:tab w:val="left" w:pos="14656"/>
-              </w:tabs>
-            </w:pPr>
-          </w:p>
-        </w:tc>
-      </w:tr>
-      <w:tr>
-        <w:tc>
-          <w:tcPr>
-            <w:tcW w:w="2235" w:type="dxa"/>
-          </w:tcPr>
-          <w:p>
-            <w:pPr>
-              <w:widowControl w:val="false"/>
-              <w:autoSpaceDE w:val="false"/>
-              <w:autoSpaceDN w:val="false"/>
-              <w:adjustRightInd w:val="false"/>
-              <w:spacing w:after="0" w:line="240" w:lineRule="auto"/>
-              <w:jc w:val="center"/>
-              <w:rPr>
-                <w:rFonts w:ascii="Times New Roman" w:hAnsi="Times New Roman" w:eastAsia="Times New Roman" w:cs="Times New Roman"/>
-                <w:color w:val="000000"/>
-                <w:sz w:val="24"/>
-                <w:szCs w:val="24"/>
-                <w:lang w:val="ru"/>
-              </w:rPr>
-              <w:tabs>
-                <w:tab w:val="left" w:pos="916"/>
-                <w:tab w:val="left" w:pos="1832"/>
-                <w:tab w:val="left" w:pos="2748"/>
-                <w:tab w:val="left" w:pos="3664"/>
-                <w:tab w:val="left" w:pos="4580"/>
-                <w:tab w:val="left" w:pos="5496"/>
-                <w:tab w:val="left" w:pos="6412"/>
-                <w:tab w:val="left" w:pos="7328"/>
-                <w:tab w:val="left" w:pos="8244"/>
-                <w:tab w:val="left" w:pos="9160"/>
-                <w:tab w:val="left" w:pos="10076"/>
-                <w:tab w:val="left" w:pos="10992"/>
-                <w:tab w:val="left" w:pos="11908"/>
-                <w:tab w:val="left" w:pos="12824"/>
-                <w:tab w:val="left" w:pos="13740"/>
-                <w:tab w:val="left" w:pos="14656"/>
-              </w:tabs>
-            </w:pPr>
-            <w:r>
-              <w:rPr>
-                <w:b/>
-                <w:rFonts w:ascii="Times New Roman" w:hAnsi="Times New Roman" w:eastAsia="Times New Roman" w:cs="Times New Roman"/>
-                <w:color w:val="000000"/>
-                <w:sz w:val="24"/>
-                <w:szCs w:val="24"/>
-                <w:lang w:val="ru"/>
-              </w:rPr>
-              <w:t xml:space="preserve">Тема 1.2. Пример</w:t>
-            </w:r>
-          </w:p>
-        </w:tc>
-        <w:tc>
-          <w:tcPr>
-            <w:tcW w:w="3969" w:type="dxa"/>
-          </w:tcPr>
-          <w:gridSpan w:val="2"/>
-          <w:p>
-            <w:pPr>
-              <w:widowControl w:val="false"/>
-              <w:autoSpaceDE w:val="false"/>
-              <w:autoSpaceDN w:val="false"/>
-              <w:adjustRightInd w:val="false"/>
-              <w:spacing w:after="0" w:line="240" w:lineRule="auto"/>
-              <w:jc w:val="both"/>
-              <w:rPr>
-                <w:rFonts w:ascii="Times New Roman" w:hAnsi="Times New Roman" w:eastAsia="Times New Roman" w:cs="Times New Roman"/>
-                <w:color w:val="000000"/>
-                <w:sz w:val="24"/>
-                <w:szCs w:val="24"/>
-                <w:lang w:val="ru"/>
-              </w:rPr>
-              <w:tabs>
-                <w:tab w:val="left" w:pos="916"/>
-                <w:tab w:val="left" w:pos="1832"/>
-                <w:tab w:val="left" w:pos="2748"/>
-                <w:tab w:val="left" w:pos="3664"/>
-                <w:tab w:val="left" w:pos="4580"/>
-                <w:tab w:val="left" w:pos="5496"/>
-                <w:tab w:val="left" w:pos="6412"/>
-                <w:tab w:val="left" w:pos="7328"/>
-                <w:tab w:val="left" w:pos="8244"/>
-                <w:tab w:val="left" w:pos="9160"/>
-                <w:tab w:val="left" w:pos="10076"/>
-                <w:tab w:val="left" w:pos="10992"/>
-                <w:tab w:val="left" w:pos="11908"/>
-                <w:tab w:val="left" w:pos="12824"/>
-                <w:tab w:val="left" w:pos="13740"/>
-                <w:tab w:val="left" w:pos="14656"/>
-              </w:tabs>
-            </w:pPr>
-            <w:r>
-              <w:rPr>
-                <w:rFonts w:ascii="Times New Roman" w:hAnsi="Times New Roman" w:eastAsia="Times New Roman" w:cs="Times New Roman"/>
-                <w:color w:val="000000"/>
-                <w:sz w:val="24"/>
-                <w:szCs w:val="24"/>
-                <w:lang w:val="ru"/>
-              </w:rPr>
-              <w:t xml:space="preserve">Содержание учебного материала</w:t>
-            </w:r>
-          </w:p>
-        </w:tc>
-        <w:tc>
-          <w:tcPr>
-            <w:tcW w:w="992" w:type="dxa"/>
-          </w:tcPr>
-          <w:p>
-            <w:pPr>
-              <w:widowControl w:val="false"/>
-              <w:autoSpaceDE w:val="false"/>
-              <w:autoSpaceDN w:val="false"/>
-              <w:adjustRightInd w:val="false"/>
-              <w:spacing w:after="0" w:line="240" w:lineRule="auto"/>
-              <w:jc w:val="center"/>
-              <w:rPr>
-                <w:rFonts w:ascii="Times New Roman" w:hAnsi="Times New Roman" w:eastAsia="Times New Roman" w:cs="Times New Roman"/>
-                <w:color w:val="000000"/>
-                <w:sz w:val="24"/>
-                <w:szCs w:val="24"/>
-                <w:lang w:val="ru"/>
-              </w:rPr>
-              <w:tabs>
-                <w:tab w:val="left" w:pos="916"/>
-                <w:tab w:val="left" w:pos="1832"/>
-                <w:tab w:val="left" w:pos="2748"/>
-                <w:tab w:val="left" w:pos="3664"/>
-                <w:tab w:val="left" w:pos="4580"/>
-                <w:tab w:val="left" w:pos="5496"/>
-                <w:tab w:val="left" w:pos="6412"/>
-                <w:tab w:val="left" w:pos="7328"/>
-                <w:tab w:val="left" w:pos="8244"/>
-                <w:tab w:val="left" w:pos="9160"/>
-                <w:tab w:val="left" w:pos="10076"/>
-                <w:tab w:val="left" w:pos="10992"/>
-                <w:tab w:val="left" w:pos="11908"/>
-                <w:tab w:val="left" w:pos="12824"/>
-                <w:tab w:val="left" w:pos="13740"/>
-                <w:tab w:val="left" w:pos="14656"/>
-              </w:tabs>
-            </w:pPr>
-            <w:r>
-              <w:rPr>
-                <w:rFonts w:ascii="Times New Roman" w:hAnsi="Times New Roman" w:eastAsia="Times New Roman" w:cs="Times New Roman"/>
-                <w:color w:val="000000"/>
-                <w:sz w:val="24"/>
-                <w:szCs w:val="24"/>
-                <w:lang w:val="ru"/>
-              </w:rPr>
-              <w:t xml:space="preserve">10</w:t>
-            </w:r>
-          </w:p>
-        </w:tc>
-        <w:tc>
-          <w:tcPr>
-            <w:tcW w:w="1559" w:type="dxa"/>
-          </w:tcPr>
-          <w:p>
-            <w:pPr>
-              <w:widowControl w:val="false"/>
-              <w:autoSpaceDE w:val="false"/>
-              <w:autoSpaceDN w:val="false"/>
-              <w:adjustRightInd w:val="false"/>
-              <w:spacing w:after="0" w:line="240" w:lineRule="auto"/>
-              <w:jc w:val="center"/>
-              <w:rPr>
-                <w:rFonts w:ascii="Times New Roman" w:hAnsi="Times New Roman" w:eastAsia="Times New Roman" w:cs="Times New Roman"/>
-                <w:color w:val="000000"/>
-                <w:sz w:val="24"/>
-                <w:szCs w:val="24"/>
-                <w:lang w:val="ru"/>
-              </w:rPr>
-              <w:tabs>
-                <w:tab w:val="left" w:pos="916"/>
-                <w:tab w:val="left" w:pos="1832"/>
-                <w:tab w:val="left" w:pos="2748"/>
-                <w:tab w:val="left" w:pos="3664"/>
-                <w:tab w:val="left" w:pos="4580"/>
-                <w:tab w:val="left" w:pos="5496"/>
-                <w:tab w:val="left" w:pos="6412"/>
-                <w:tab w:val="left" w:pos="7328"/>
-                <w:tab w:val="left" w:pos="8244"/>
-                <w:tab w:val="left" w:pos="9160"/>
-                <w:tab w:val="left" w:pos="10076"/>
-                <w:tab w:val="left" w:pos="10992"/>
-                <w:tab w:val="left" w:pos="11908"/>
-                <w:tab w:val="left" w:pos="12824"/>
-                <w:tab w:val="left" w:pos="13740"/>
-                <w:tab w:val="left" w:pos="14656"/>
-              </w:tabs>
-            </w:pPr>
-            <w:r>
-              <w:rPr>
-                <w:rFonts w:ascii="Times New Roman" w:hAnsi="Times New Roman" w:eastAsia="Times New Roman" w:cs="Times New Roman"/>
-                <w:color w:val="000000"/>
-                <w:sz w:val="24"/>
-                <w:szCs w:val="24"/>
-                <w:lang w:val="ru"/>
-              </w:rPr>
-              <w:t xml:space="preserve"/>
-            </w:r>
-          </w:p>
-        </w:tc>
-        <w:tc>
-          <w:tcPr>
-            <w:tcW w:w="992" w:type="dxa"/>
-          </w:tcPr>
-          <w:p>
-            <w:pPr>
-              <w:widowControl w:val="false"/>
-              <w:autoSpaceDE w:val="false"/>
-              <w:autoSpaceDN w:val="false"/>
-              <w:adjustRightInd w:val="false"/>
-              <w:spacing w:after="0" w:line="240" w:lineRule="auto"/>
-              <w:jc w:val="center"/>
-              <w:rPr>
-                <w:rFonts w:ascii="Times New Roman" w:hAnsi="Times New Roman" w:eastAsia="Times New Roman" w:cs="Times New Roman"/>
-                <w:color w:val="000000"/>
-                <w:sz w:val="24"/>
-                <w:szCs w:val="24"/>
-                <w:lang w:val="ru"/>
-              </w:rPr>
-              <w:tabs>
-                <w:tab w:val="left" w:pos="916"/>
-                <w:tab w:val="left" w:pos="1832"/>
-                <w:tab w:val="left" w:pos="2748"/>
-                <w:tab w:val="left" w:pos="3664"/>
-                <w:tab w:val="left" w:pos="4580"/>
-                <w:tab w:val="left" w:pos="5496"/>
-                <w:tab w:val="left" w:pos="6412"/>
-                <w:tab w:val="left" w:pos="7328"/>
-                <w:tab w:val="left" w:pos="8244"/>
-                <w:tab w:val="left" w:pos="9160"/>
-                <w:tab w:val="left" w:pos="10076"/>
-                <w:tab w:val="left" w:pos="10992"/>
-                <w:tab w:val="left" w:pos="11908"/>
-                <w:tab w:val="left" w:pos="12824"/>
-                <w:tab w:val="left" w:pos="13740"/>
-                <w:tab w:val="left" w:pos="14656"/>
-              </w:tabs>
-            </w:pPr>
-            <w:r>
-              <w:rPr>
-                <w:rFonts w:ascii="Times New Roman" w:hAnsi="Times New Roman" w:eastAsia="Times New Roman" w:cs="Times New Roman"/>
-                <w:color w:val="000000"/>
-                <w:sz w:val="24"/>
-                <w:szCs w:val="24"/>
-                <w:lang w:val="ru"/>
-              </w:rPr>
-              <w:t xml:space="preserve">2</w:t>
-            </w:r>
-          </w:p>
-        </w:tc>
-      </w:tr>
-      <w:tr>
-        <w:tc>
-          <w:tcPr>
-            <w:tcW w:w="2235" w:type="dxa"/>
-          </w:tcPr>
-          <w:p>
-            <w:pPr>
-              <w:widowControl w:val="false"/>
-              <w:autoSpaceDE w:val="false"/>
-              <w:autoSpaceDN w:val="false"/>
-              <w:adjustRightInd w:val="false"/>
-              <w:spacing w:after="0" w:line="240" w:lineRule="auto"/>
-              <w:jc w:val="center"/>
-              <w:rPr>
-                <w:rFonts w:ascii="Times New Roman" w:hAnsi="Times New Roman" w:eastAsia="Times New Roman" w:cs="Times New Roman"/>
-                <w:color w:val="000000"/>
-                <w:sz w:val="24"/>
-                <w:szCs w:val="24"/>
-                <w:lang w:val="ru"/>
-              </w:rPr>
-              <w:tabs>
-                <w:tab w:val="left" w:pos="916"/>
-                <w:tab w:val="left" w:pos="1832"/>
-                <w:tab w:val="left" w:pos="2748"/>
-                <w:tab w:val="left" w:pos="3664"/>
-                <w:tab w:val="left" w:pos="4580"/>
-                <w:tab w:val="left" w:pos="5496"/>
-                <w:tab w:val="left" w:pos="6412"/>
-                <w:tab w:val="left" w:pos="7328"/>
-                <w:tab w:val="left" w:pos="8244"/>
-                <w:tab w:val="left" w:pos="9160"/>
-                <w:tab w:val="left" w:pos="10076"/>
-                <w:tab w:val="left" w:pos="10992"/>
-                <w:tab w:val="left" w:pos="11908"/>
-                <w:tab w:val="left" w:pos="12824"/>
-                <w:tab w:val="left" w:pos="13740"/>
-                <w:tab w:val="left" w:pos="14656"/>
-              </w:tabs>
-            </w:pPr>
-          </w:p>
-        </w:tc>
-        <w:tc>
-          <w:tcPr>
-            <w:tcW w:w="425" w:type="dxa"/>
-          </w:tcPr>
-          <w:p>
-            <w:pPr>
-              <w:widowControl w:val="false"/>
-              <w:autoSpaceDE w:val="false"/>
-              <w:autoSpaceDN w:val="false"/>
-              <w:adjustRightInd w:val="false"/>
-              <w:spacing w:after="0" w:line="240" w:lineRule="auto"/>
-              <w:jc w:val="center"/>
-              <w:rPr>
-                <w:rFonts w:ascii="Times New Roman" w:hAnsi="Times New Roman" w:eastAsia="Times New Roman" w:cs="Times New Roman"/>
-                <w:color w:val="000000"/>
-                <w:sz w:val="24"/>
-                <w:szCs w:val="24"/>
-                <w:lang w:val="ru"/>
-              </w:rPr>
-              <w:tabs>
-                <w:tab w:val="left" w:pos="916"/>
-                <w:tab w:val="left" w:pos="1832"/>
-                <w:tab w:val="left" w:pos="2748"/>
-                <w:tab w:val="left" w:pos="3664"/>
-                <w:tab w:val="left" w:pos="4580"/>
-                <w:tab w:val="left" w:pos="5496"/>
-                <w:tab w:val="left" w:pos="6412"/>
-                <w:tab w:val="left" w:pos="7328"/>
-                <w:tab w:val="left" w:pos="8244"/>
-                <w:tab w:val="left" w:pos="9160"/>
-                <w:tab w:val="left" w:pos="10076"/>
-                <w:tab w:val="left" w:pos="10992"/>
-                <w:tab w:val="left" w:pos="11908"/>
-                <w:tab w:val="left" w:pos="12824"/>
-                <w:tab w:val="left" w:pos="13740"/>
-                <w:tab w:val="left" w:pos="14656"/>
-              </w:tabs>
-            </w:pPr>
-            <w:r>
-              <w:rPr>
-                <w:rFonts w:ascii="Times New Roman" w:hAnsi="Times New Roman" w:eastAsia="Times New Roman" w:cs="Times New Roman"/>
-                <w:color w:val="000000"/>
-                <w:sz w:val="24"/>
-                <w:szCs w:val="24"/>
-                <w:lang w:val="ru"/>
-              </w:rPr>
-              <w:t xml:space="preserve">1</w:t>
-            </w:r>
-          </w:p>
-        </w:tc>
-        <w:tc>
-          <w:tcPr>
-            <w:tcW w:w="3544" w:type="dxa"/>
-          </w:tcPr>
-          <w:p>
-            <w:pPr>
-              <w:widowControl w:val="false"/>
-              <w:autoSpaceDE w:val="false"/>
-              <w:autoSpaceDN w:val="false"/>
-              <w:adjustRightInd w:val="false"/>
-              <w:spacing w:after="0" w:line="240" w:lineRule="auto"/>
-              <w:jc w:val="both"/>
-              <w:rPr>
-                <w:rFonts w:ascii="Times New Roman" w:hAnsi="Times New Roman" w:eastAsia="Times New Roman" w:cs="Times New Roman"/>
-                <w:color w:val="000000"/>
-                <w:sz w:val="24"/>
-                <w:szCs w:val="24"/>
-                <w:lang w:val="ru"/>
-              </w:rPr>
-              <w:tabs>
-                <w:tab w:val="left" w:pos="916"/>
-                <w:tab w:val="left" w:pos="1832"/>
-                <w:tab w:val="left" w:pos="2748"/>
-                <w:tab w:val="left" w:pos="3664"/>
-                <w:tab w:val="left" w:pos="4580"/>
-                <w:tab w:val="left" w:pos="5496"/>
-                <w:tab w:val="left" w:pos="6412"/>
-                <w:tab w:val="left" w:pos="7328"/>
-                <w:tab w:val="left" w:pos="8244"/>
-                <w:tab w:val="left" w:pos="9160"/>
-                <w:tab w:val="left" w:pos="10076"/>
-                <w:tab w:val="left" w:pos="10992"/>
-                <w:tab w:val="left" w:pos="11908"/>
-                <w:tab w:val="left" w:pos="12824"/>
-                <w:tab w:val="left" w:pos="13740"/>
-                <w:tab w:val="left" w:pos="14656"/>
-              </w:tabs>
-            </w:pPr>
-            <w:r>
-              <w:rPr>
-                <w:rFonts w:ascii="Times New Roman" w:hAnsi="Times New Roman" w:eastAsia="Times New Roman" w:cs="Times New Roman"/>
-                <w:color w:val="000000"/>
-                <w:sz w:val="24"/>
-                <w:szCs w:val="24"/>
-                <w:lang w:val="ru"/>
-              </w:rPr>
-              <w:t xml:space="preserve">Обучение азам</w:t>
-            </w:r>
-          </w:p>
-        </w:tc>
-        <w:tc>
-          <w:tcPr>
-            <w:tcW w:w="992" w:type="dxa"/>
-          </w:tcPr>
-          <w:p>
-            <w:pPr>
-              <w:widowControl w:val="false"/>
-              <w:autoSpaceDE w:val="false"/>
-              <w:autoSpaceDN w:val="false"/>
-              <w:adjustRightInd w:val="false"/>
-              <w:spacing w:after="0" w:line="240" w:lineRule="auto"/>
-              <w:jc w:val="center"/>
-              <w:rPr>
-                <w:rFonts w:ascii="Times New Roman" w:hAnsi="Times New Roman" w:eastAsia="Times New Roman" w:cs="Times New Roman"/>
-                <w:color w:val="000000"/>
-                <w:sz w:val="24"/>
-                <w:szCs w:val="24"/>
-                <w:lang w:val="ru"/>
-              </w:rPr>
-              <w:tabs>
-                <w:tab w:val="left" w:pos="916"/>
-                <w:tab w:val="left" w:pos="1832"/>
-                <w:tab w:val="left" w:pos="2748"/>
-                <w:tab w:val="left" w:pos="3664"/>
-                <w:tab w:val="left" w:pos="4580"/>
-                <w:tab w:val="left" w:pos="5496"/>
-                <w:tab w:val="left" w:pos="6412"/>
-                <w:tab w:val="left" w:pos="7328"/>
-                <w:tab w:val="left" w:pos="8244"/>
-                <w:tab w:val="left" w:pos="9160"/>
-                <w:tab w:val="left" w:pos="10076"/>
-                <w:tab w:val="left" w:pos="10992"/>
-                <w:tab w:val="left" w:pos="11908"/>
-                <w:tab w:val="left" w:pos="12824"/>
-                <w:tab w:val="left" w:pos="13740"/>
-                <w:tab w:val="left" w:pos="14656"/>
-              </w:tabs>
-            </w:pPr>
-            <w:r>
-              <w:rPr>
-                <w:rFonts w:ascii="Times New Roman" w:hAnsi="Times New Roman" w:eastAsia="Times New Roman" w:cs="Times New Roman"/>
-                <w:color w:val="000000"/>
-                <w:sz w:val="24"/>
-                <w:szCs w:val="24"/>
-                <w:lang w:val="ru"/>
-              </w:rPr>
-              <w:t xml:space="preserve">5</w:t>
-            </w:r>
-          </w:p>
-        </w:tc>
-        <w:tc>
-          <w:tcPr>
-            <w:tcW w:w="1559" w:type="dxa"/>
-          </w:tcPr>
-          <w:p>
-            <w:pPr>
-              <w:widowControl w:val="false"/>
-              <w:autoSpaceDE w:val="false"/>
-              <w:autoSpaceDN w:val="false"/>
-              <w:adjustRightInd w:val="false"/>
-              <w:spacing w:after="0" w:line="240" w:lineRule="auto"/>
-              <w:jc w:val="center"/>
-              <w:rPr>
-                <w:rFonts w:ascii="Times New Roman" w:hAnsi="Times New Roman" w:eastAsia="Times New Roman" w:cs="Times New Roman"/>
-                <w:color w:val="000000"/>
-                <w:sz w:val="24"/>
-                <w:szCs w:val="24"/>
-                <w:lang w:val="ru"/>
-              </w:rPr>
-              <w:tabs>
-                <w:tab w:val="left" w:pos="916"/>
-                <w:tab w:val="left" w:pos="1832"/>
-                <w:tab w:val="left" w:pos="2748"/>
-                <w:tab w:val="left" w:pos="3664"/>
-                <w:tab w:val="left" w:pos="4580"/>
-                <w:tab w:val="left" w:pos="5496"/>
-                <w:tab w:val="left" w:pos="6412"/>
-                <w:tab w:val="left" w:pos="7328"/>
-                <w:tab w:val="left" w:pos="8244"/>
-                <w:tab w:val="left" w:pos="9160"/>
-                <w:tab w:val="left" w:pos="10076"/>
-                <w:tab w:val="left" w:pos="10992"/>
-                <w:tab w:val="left" w:pos="11908"/>
-                <w:tab w:val="left" w:pos="12824"/>
-                <w:tab w:val="left" w:pos="13740"/>
-                <w:tab w:val="left" w:pos="14656"/>
-              </w:tabs>
-            </w:pPr>
-          </w:p>
-        </w:tc>
-        <w:tc>
-          <w:tcPr>
-            <w:tcW w:w="992" w:type="dxa"/>
-          </w:tcPr>
-          <w:p>
-            <w:pPr>
-              <w:widowControl w:val="false"/>
-              <w:autoSpaceDE w:val="false"/>
-              <w:autoSpaceDN w:val="false"/>
-              <w:adjustRightInd w:val="false"/>
-              <w:spacing w:after="0" w:line="240" w:lineRule="auto"/>
-              <w:jc w:val="center"/>
-              <w:rPr>
-                <w:rFonts w:ascii="Times New Roman" w:hAnsi="Times New Roman" w:eastAsia="Times New Roman" w:cs="Times New Roman"/>
-                <w:color w:val="000000"/>
-                <w:sz w:val="24"/>
-                <w:szCs w:val="24"/>
-                <w:lang w:val="ru"/>
-              </w:rPr>
-              <w:tabs>
-                <w:tab w:val="left" w:pos="916"/>
-                <w:tab w:val="left" w:pos="1832"/>
-                <w:tab w:val="left" w:pos="2748"/>
-                <w:tab w:val="left" w:pos="3664"/>
-                <w:tab w:val="left" w:pos="4580"/>
-                <w:tab w:val="left" w:pos="5496"/>
-                <w:tab w:val="left" w:pos="6412"/>
-                <w:tab w:val="left" w:pos="7328"/>
-                <w:tab w:val="left" w:pos="8244"/>
-                <w:tab w:val="left" w:pos="9160"/>
-                <w:tab w:val="left" w:pos="10076"/>
-                <w:tab w:val="left" w:pos="10992"/>
-                <w:tab w:val="left" w:pos="11908"/>
-                <w:tab w:val="left" w:pos="12824"/>
-                <w:tab w:val="left" w:pos="13740"/>
-                <w:tab w:val="left" w:pos="14656"/>
-              </w:tabs>
-            </w:pPr>
-          </w:p>
-        </w:tc>
-      </w:tr>
-      <w:tr>
-        <w:tc>
-          <w:tcPr>
-            <w:tcW w:w="2235" w:type="dxa"/>
-          </w:tcPr>
-          <w:p>
-            <w:pPr>
-              <w:widowControl w:val="false"/>
-              <w:autoSpaceDE w:val="false"/>
-              <w:autoSpaceDN w:val="false"/>
-              <w:adjustRightInd w:val="false"/>
-              <w:spacing w:after="0" w:line="240" w:lineRule="auto"/>
-              <w:jc w:val="center"/>
-              <w:rPr>
-                <w:rFonts w:ascii="Times New Roman" w:hAnsi="Times New Roman" w:eastAsia="Times New Roman" w:cs="Times New Roman"/>
-                <w:color w:val="000000"/>
-                <w:sz w:val="24"/>
-                <w:szCs w:val="24"/>
-                <w:lang w:val="ru"/>
-              </w:rPr>
-              <w:tabs>
-                <w:tab w:val="left" w:pos="916"/>
-                <w:tab w:val="left" w:pos="1832"/>
-                <w:tab w:val="left" w:pos="2748"/>
-                <w:tab w:val="left" w:pos="3664"/>
-                <w:tab w:val="left" w:pos="4580"/>
-                <w:tab w:val="left" w:pos="5496"/>
-                <w:tab w:val="left" w:pos="6412"/>
-                <w:tab w:val="left" w:pos="7328"/>
-                <w:tab w:val="left" w:pos="8244"/>
-                <w:tab w:val="left" w:pos="9160"/>
-                <w:tab w:val="left" w:pos="10076"/>
-                <w:tab w:val="left" w:pos="10992"/>
-                <w:tab w:val="left" w:pos="11908"/>
-                <w:tab w:val="left" w:pos="12824"/>
-                <w:tab w:val="left" w:pos="13740"/>
-                <w:tab w:val="left" w:pos="14656"/>
-              </w:tabs>
-            </w:pPr>
-          </w:p>
-        </w:tc>
-        <w:tc>
-          <w:tcPr>
-            <w:tcW w:w="425" w:type="dxa"/>
-          </w:tcPr>
-          <w:p>
-            <w:pPr>
-              <w:widowControl w:val="false"/>
-              <w:autoSpaceDE w:val="false"/>
-              <w:autoSpaceDN w:val="false"/>
-              <w:adjustRightInd w:val="false"/>
-              <w:spacing w:after="0" w:line="240" w:lineRule="auto"/>
-              <w:jc w:val="center"/>
-              <w:rPr>
-                <w:rFonts w:ascii="Times New Roman" w:hAnsi="Times New Roman" w:eastAsia="Times New Roman" w:cs="Times New Roman"/>
-                <w:color w:val="000000"/>
-                <w:sz w:val="24"/>
-                <w:szCs w:val="24"/>
-                <w:lang w:val="ru"/>
-              </w:rPr>
-              <w:tabs>
-                <w:tab w:val="left" w:pos="916"/>
-                <w:tab w:val="left" w:pos="1832"/>
-                <w:tab w:val="left" w:pos="2748"/>
-                <w:tab w:val="left" w:pos="3664"/>
-                <w:tab w:val="left" w:pos="4580"/>
-                <w:tab w:val="left" w:pos="5496"/>
-                <w:tab w:val="left" w:pos="6412"/>
-                <w:tab w:val="left" w:pos="7328"/>
-                <w:tab w:val="left" w:pos="8244"/>
-                <w:tab w:val="left" w:pos="9160"/>
-                <w:tab w:val="left" w:pos="10076"/>
-                <w:tab w:val="left" w:pos="10992"/>
-                <w:tab w:val="left" w:pos="11908"/>
-                <w:tab w:val="left" w:pos="12824"/>
-                <w:tab w:val="left" w:pos="13740"/>
-                <w:tab w:val="left" w:pos="14656"/>
-              </w:tabs>
-            </w:pPr>
-            <w:r>
-              <w:rPr>
-                <w:rFonts w:ascii="Times New Roman" w:hAnsi="Times New Roman" w:eastAsia="Times New Roman" w:cs="Times New Roman"/>
-                <w:color w:val="000000"/>
-                <w:sz w:val="24"/>
-                <w:szCs w:val="24"/>
-                <w:lang w:val="ru"/>
-              </w:rPr>
-              <w:t xml:space="preserve">2</w:t>
-            </w:r>
-          </w:p>
-        </w:tc>
-        <w:tc>
-          <w:tcPr>
-            <w:tcW w:w="3544" w:type="dxa"/>
-          </w:tcPr>
-          <w:p>
-            <w:pPr>
-              <w:widowControl w:val="false"/>
-              <w:autoSpaceDE w:val="false"/>
-              <w:autoSpaceDN w:val="false"/>
-              <w:adjustRightInd w:val="false"/>
-              <w:spacing w:after="0" w:line="240" w:lineRule="auto"/>
-              <w:jc w:val="both"/>
-              <w:rPr>
-                <w:rFonts w:ascii="Times New Roman" w:hAnsi="Times New Roman" w:eastAsia="Times New Roman" w:cs="Times New Roman"/>
-                <w:color w:val="000000"/>
-                <w:sz w:val="24"/>
-                <w:szCs w:val="24"/>
-                <w:lang w:val="ru"/>
-              </w:rPr>
-              <w:tabs>
-                <w:tab w:val="left" w:pos="916"/>
-                <w:tab w:val="left" w:pos="1832"/>
-                <w:tab w:val="left" w:pos="2748"/>
-                <w:tab w:val="left" w:pos="3664"/>
-                <w:tab w:val="left" w:pos="4580"/>
-                <w:tab w:val="left" w:pos="5496"/>
-                <w:tab w:val="left" w:pos="6412"/>
-                <w:tab w:val="left" w:pos="7328"/>
-                <w:tab w:val="left" w:pos="8244"/>
-                <w:tab w:val="left" w:pos="9160"/>
-                <w:tab w:val="left" w:pos="10076"/>
-                <w:tab w:val="left" w:pos="10992"/>
-                <w:tab w:val="left" w:pos="11908"/>
-                <w:tab w:val="left" w:pos="12824"/>
-                <w:tab w:val="left" w:pos="13740"/>
-                <w:tab w:val="left" w:pos="14656"/>
-              </w:tabs>
-            </w:pPr>
-            <w:r>
-              <w:rPr>
-                <w:rFonts w:ascii="Times New Roman" w:hAnsi="Times New Roman" w:eastAsia="Times New Roman" w:cs="Times New Roman"/>
-                <w:color w:val="000000"/>
-                <w:sz w:val="24"/>
-                <w:szCs w:val="24"/>
-                <w:lang w:val="ru"/>
-              </w:rPr>
-              <w:t xml:space="preserve">Кто есть Я?</w:t>
-            </w:r>
-          </w:p>
-        </w:tc>
-        <w:tc>
-          <w:tcPr>
-            <w:tcW w:w="992" w:type="dxa"/>
-          </w:tcPr>
-          <w:p>
-            <w:pPr>
-              <w:widowControl w:val="false"/>
-              <w:autoSpaceDE w:val="false"/>
-              <w:autoSpaceDN w:val="false"/>
-              <w:adjustRightInd w:val="false"/>
-              <w:spacing w:after="0" w:line="240" w:lineRule="auto"/>
-              <w:jc w:val="center"/>
-              <w:rPr>
-                <w:rFonts w:ascii="Times New Roman" w:hAnsi="Times New Roman" w:eastAsia="Times New Roman" w:cs="Times New Roman"/>
-                <w:color w:val="000000"/>
-                <w:sz w:val="24"/>
-                <w:szCs w:val="24"/>
-                <w:lang w:val="ru"/>
-              </w:rPr>
-              <w:tabs>
-                <w:tab w:val="left" w:pos="916"/>
-                <w:tab w:val="left" w:pos="1832"/>
-                <w:tab w:val="left" w:pos="2748"/>
-                <w:tab w:val="left" w:pos="3664"/>
-                <w:tab w:val="left" w:pos="4580"/>
-                <w:tab w:val="left" w:pos="5496"/>
-                <w:tab w:val="left" w:pos="6412"/>
-                <w:tab w:val="left" w:pos="7328"/>
-                <w:tab w:val="left" w:pos="8244"/>
-                <w:tab w:val="left" w:pos="9160"/>
-                <w:tab w:val="left" w:pos="10076"/>
-                <w:tab w:val="left" w:pos="10992"/>
-                <w:tab w:val="left" w:pos="11908"/>
-                <w:tab w:val="left" w:pos="12824"/>
-                <w:tab w:val="left" w:pos="13740"/>
-                <w:tab w:val="left" w:pos="14656"/>
-              </w:tabs>
-            </w:pPr>
-            <w:r>
-              <w:rPr>
-                <w:rFonts w:ascii="Times New Roman" w:hAnsi="Times New Roman" w:eastAsia="Times New Roman" w:cs="Times New Roman"/>
-                <w:color w:val="000000"/>
-                <w:sz w:val="24"/>
-                <w:szCs w:val="24"/>
-                <w:lang w:val="ru"/>
-              </w:rPr>
-              <w:t xml:space="preserve">5</w:t>
+              <w:t xml:space="preserve">12</w:t>
             </w:r>
           </w:p>
         </w:tc>
@@ -9753,7 +8683,7 @@
           <w:u w:val="single"/>
           <w:lang w:val="ru-RU"/>
         </w:rPr>
-        <w:t>Курс практики 1</w:t>
+        <w:t>Курс практики 2</w:t>
       </w:r>
       <w:r>
         <w:rPr>
@@ -11175,7 +10105,7 @@
           <w:szCs w:val="24"/>
           <w:lang w:val="ru"/>
         </w:rPr>
-        <w:t xml:space="preserve">1. Пример источника</w:t>
+        <w:t xml:space="preserve">1. Пример источника 5</w:t>
       </w:r>
     </w:p>
     <w:p>
@@ -11202,7 +10132,7 @@
           <w:szCs w:val="24"/>
           <w:lang w:val="ru"/>
         </w:rPr>
-        <w:t xml:space="preserve">2. Пример источника 2</w:t>
+        <w:t xml:space="preserve">2. Пример источника 6</w:t>
       </w:r>
     </w:p>
     <w:p>
@@ -11229,7 +10159,7 @@
           <w:szCs w:val="24"/>
           <w:lang w:val="ru"/>
         </w:rPr>
-        <w:t xml:space="preserve">3. Пример источника 3</w:t>
+        <w:t xml:space="preserve">3. Пример источника 7</w:t>
       </w:r>
     </w:p>
     <w:p>
@@ -11256,7 +10186,7 @@
           <w:szCs w:val="24"/>
           <w:lang w:val="ru"/>
         </w:rPr>
-        <w:t xml:space="preserve">4. Пример источника 4</w:t>
+        <w:t xml:space="preserve">4. Пример источника 8</w:t>
       </w:r>
     </w:p>
     <w:p>
@@ -11305,7 +10235,7 @@
           <w:u w:val="single"/>
           <w:lang w:val="ru-RU"/>
         </w:rPr>
-        <w:t>ОГСЭ.01 Основы философии</w:t>
+        <w:t>ОГСЭ.02 Технология разработки и защиты баз данных</w:t>
       </w:r>
       <w:r>
         <w:rPr>
@@ -11325,7 +10255,7 @@
             <w:rStyle w:val="af3"/>
             <w:bCs/>
           </w:rPr>
-          <w:t>http://do.novsu.ru/course//1</w:t>
+          <w:t>http://do.novsu.ru/course//2</w:t>
         </w:r>
       </w:hyperlink>
       <w:r>

</xml_diff>

<commit_message>
Beta 1.022 | PlanTask logic fixed
</commit_message>
<xml_diff>
--- a/Wisdom/TestResources/Output/Программа.docx
+++ b/Wisdom/TestResources/Output/Программа.docx
@@ -3649,7 +3649,7 @@
                 <w:szCs w:val="24"/>
                 <w:lang w:val="ru"/>
               </w:rPr>
-              <w:t xml:space="preserve"/>
+              <w:t xml:space="preserve">Общая компетенция №1.1</w:t>
             </w:r>
           </w:p>
         </w:tc>
@@ -3851,7 +3851,7 @@
                 <w:szCs w:val="24"/>
                 <w:lang w:val="ru"/>
               </w:rPr>
-              <w:t xml:space="preserve">Общая компетенция №1.1</w:t>
+              <w:t xml:space="preserve">Общая компетенция №1.2</w:t>
             </w:r>
           </w:p>
         </w:tc>
@@ -4053,7 +4053,7 @@
                 <w:szCs w:val="24"/>
                 <w:lang w:val="ru"/>
               </w:rPr>
-              <w:t xml:space="preserve"/>
+              <w:t xml:space="preserve">Профессиональная компетенция №1.1</w:t>
             </w:r>
           </w:p>
         </w:tc>
@@ -4346,7 +4346,7 @@
                 <w:szCs w:val="24"/>
                 <w:lang w:val="ru"/>
               </w:rPr>
-              <w:t xml:space="preserve">Профессиональная компетенция №1.1</w:t>
+              <w:t xml:space="preserve">Профессиональная компетенция №1.2</w:t>
             </w:r>
           </w:p>
         </w:tc>
@@ -4639,7 +4639,7 @@
                 <w:szCs w:val="24"/>
                 <w:lang w:val="ru"/>
               </w:rPr>
-              <w:t xml:space="preserve"/>
+              <w:t xml:space="preserve">Профессиональная компетенция №2.1</w:t>
             </w:r>
           </w:p>
         </w:tc>
@@ -4932,7 +4932,7 @@
                 <w:szCs w:val="24"/>
                 <w:lang w:val="ru"/>
               </w:rPr>
-              <w:t xml:space="preserve">Профессиональная компетенция №2.1</w:t>
+              <w:t xml:space="preserve">Профессиональная компетенция №2.2</w:t>
             </w:r>
           </w:p>
         </w:tc>
@@ -5818,7 +5818,7 @@
               </w:rPr>
             </w:pPr>
             <w:r>
-              <w:t>-</w:t>
+              <w:t>0</w:t>
             </w:r>
           </w:p>
         </w:tc>

</xml_diff>

<commit_message>
Beta 1.036 | User-input templates: base functionality (experimental)
</commit_message>
<xml_diff>
--- a/Wisdom/TestResources/Output/Программа.docx
+++ b/Wisdom/TestResources/Output/Программа.docx
@@ -5139,7 +5139,7 @@
                 <w:szCs w:val="24"/>
                 <w:lang w:val="ru"/>
               </w:rPr>
-              <w:t xml:space="preserve">ОК 08</w:t>
+              <w:t xml:space="preserve">ОК 09</w:t>
             </w:r>
           </w:p>
         </w:tc>
@@ -11732,7 +11732,7 @@
                 <w:szCs w:val="24"/>
                 <w:lang w:val="ru"/>
               </w:rPr>
-              <w:t xml:space="preserve">ОК 01-08. ПК 1.1-1.3. ПК 2.1-2.3. ПК 3.1-3.5. ПК 4.1-4.3.</w:t>
+              <w:t xml:space="preserve">ОК 01-07. ОК 9. ПК 1.1-1.3. ПК 2.1-2.3. ПК 3.1-3.5. ПК 4.1-4.3.</w:t>
             </w:r>
           </w:p>
         </w:tc>
@@ -12802,7 +12802,7 @@
                 <w:szCs w:val="24"/>
                 <w:lang w:val="ru"/>
               </w:rPr>
-              <w:t xml:space="preserve">ОК 01-08. ПК 1.1-1.3. ПК 2.1-2.3. ПК 3.1-3.5. ПК 4.1-4.3.</w:t>
+              <w:t xml:space="preserve">ОК 01-07. ОК 9. ПК 1.1-1.3. ПК 2.1-2.3. ПК 3.1-3.5. ПК 4.1-4.3.</w:t>
             </w:r>
           </w:p>
         </w:tc>
@@ -13600,7 +13600,7 @@
                 <w:szCs w:val="24"/>
                 <w:lang w:val="ru"/>
               </w:rPr>
-              <w:t xml:space="preserve">ОК 01-08. ПК 1.1-1.3. ПК 2.1-2.3. ПК 3.1-3.5. ПК 4.1-4.3.</w:t>
+              <w:t xml:space="preserve">ОК 01-07. ОК 9. ПК 1.1-1.3. ПК 2.1-2.3. ПК 3.1-3.5. ПК 4.1-4.3.</w:t>
             </w:r>
           </w:p>
         </w:tc>
@@ -14623,7 +14623,7 @@
                 <w:szCs w:val="24"/>
                 <w:lang w:val="ru"/>
               </w:rPr>
-              <w:t xml:space="preserve">ОК 01-08. ПК 1.1-1.3. ПК 2.1-2.3. ПК 3.1-3.5. ПК 4.1-4.3.</w:t>
+              <w:t xml:space="preserve">ОК 01-07. ОК 9. ПК 1.1-1.3. ПК 2.1-2.3. ПК 3.1-3.5. ПК 4.1-4.3.</w:t>
             </w:r>
           </w:p>
         </w:tc>
@@ -15421,7 +15421,7 @@
                 <w:szCs w:val="24"/>
                 <w:lang w:val="ru"/>
               </w:rPr>
-              <w:t xml:space="preserve">ОК 01-08. ПК 1.1-1.3. ПК 2.1-2.3. ПК 3.1-3.5. ПК 4.1-4.3.</w:t>
+              <w:t xml:space="preserve">ОК 01-07. ОК 9. ПК 1.1-1.3. ПК 2.1-2.3. ПК 3.1-3.5. ПК 4.1-4.3.</w:t>
             </w:r>
           </w:p>
         </w:tc>
@@ -16219,7 +16219,7 @@
                 <w:szCs w:val="24"/>
                 <w:lang w:val="ru"/>
               </w:rPr>
-              <w:t xml:space="preserve">ОК 01-08. ПК 1.1-1.3. ПК 2.1-2.3. ПК 3.1-3.5. ПК 4.1-4.3.</w:t>
+              <w:t xml:space="preserve">ОК 01-07. ОК 9. ПК 1.1-1.3. ПК 2.1-2.3. ПК 3.1-3.5. ПК 4.1-4.3.</w:t>
             </w:r>
           </w:p>
         </w:tc>
@@ -17242,7 +17242,7 @@
                 <w:szCs w:val="24"/>
                 <w:lang w:val="ru"/>
               </w:rPr>
-              <w:t xml:space="preserve">ОК 01-08. ПК 1.1-1.3. ПК 2.1-2.3. ПК 3.1-3.5. ПК 4.1-4.3.</w:t>
+              <w:t xml:space="preserve">ОК 01-07. ОК 9. ПК 1.1-1.3. ПК 2.1-2.3. ПК 3.1-3.5. ПК 4.1-4.3.</w:t>
             </w:r>
           </w:p>
         </w:tc>
@@ -18040,7 +18040,7 @@
                 <w:szCs w:val="24"/>
                 <w:lang w:val="ru"/>
               </w:rPr>
-              <w:t xml:space="preserve">ОК 01-08. ПК 1.1-1.3. ПК 2.1-2.3. ПК 3.1-3.5. ПК 4.1-4.3.</w:t>
+              <w:t xml:space="preserve">ОК 01-07. ОК 9. ПК 1.1-1.3. ПК 2.1-2.3. ПК 3.1-3.5. ПК 4.1-4.3.</w:t>
             </w:r>
           </w:p>
         </w:tc>
@@ -18838,7 +18838,7 @@
                 <w:szCs w:val="24"/>
                 <w:lang w:val="ru"/>
               </w:rPr>
-              <w:t xml:space="preserve">ОК 01-08. ПК 1.1-1.3. ПК 2.1-2.3. ПК 3.1-3.5. ПК 4.1-4.3.</w:t>
+              <w:t xml:space="preserve">ОК 01-07. ОК 9. ПК 1.1-1.3. ПК 2.1-2.3. ПК 3.1-3.5. ПК 4.1-4.3.</w:t>
             </w:r>
           </w:p>
         </w:tc>
@@ -19636,7 +19636,7 @@
                 <w:szCs w:val="24"/>
                 <w:lang w:val="ru"/>
               </w:rPr>
-              <w:t xml:space="preserve">ОК 01-08. ПК 1.1-1.3. ПК 2.1-2.3. ПК 3.1-3.5. ПК 4.1-4.3.</w:t>
+              <w:t xml:space="preserve">ОК 01-07. ОК 9. ПК 1.1-1.3. ПК 2.1-2.3. ПК 3.1-3.5. ПК 4.1-4.3.</w:t>
             </w:r>
           </w:p>
         </w:tc>
@@ -20659,7 +20659,7 @@
                 <w:szCs w:val="24"/>
                 <w:lang w:val="ru"/>
               </w:rPr>
-              <w:t xml:space="preserve">ОК 01-08. ПК 1.1-1.3. ПК 2.1-2.3. ПК 3.1-3.5. ПК 4.1-4.3.</w:t>
+              <w:t xml:space="preserve">ОК 01-07. ОК 9. ПК 1.1-1.3. ПК 2.1-2.3. ПК 3.1-3.5. ПК 4.1-4.3.</w:t>
             </w:r>
           </w:p>
         </w:tc>
@@ -21457,7 +21457,7 @@
                 <w:szCs w:val="24"/>
                 <w:lang w:val="ru"/>
               </w:rPr>
-              <w:t xml:space="preserve">ОК 01-08. ПК 1.1-1.3. ПК 2.1-2.3. ПК 3.1-3.5. ПК 4.1-4.3.</w:t>
+              <w:t xml:space="preserve">ОК 01-07. ОК 9. ПК 1.1-1.3. ПК 2.1-2.3. ПК 3.1-3.5. ПК 4.1-4.3.</w:t>
             </w:r>
           </w:p>
         </w:tc>
@@ -22255,7 +22255,7 @@
                 <w:szCs w:val="24"/>
                 <w:lang w:val="ru"/>
               </w:rPr>
-              <w:t xml:space="preserve">ОК 01-08. ПК 1.1-1.3. ПК 2.1-2.3. ПК 3.1-3.5. ПК 4.1-4.3.</w:t>
+              <w:t xml:space="preserve">ОК 01-07. ОК 9. ПК 1.1-1.3. ПК 2.1-2.3. ПК 3.1-3.5. ПК 4.1-4.3.</w:t>
             </w:r>
           </w:p>
         </w:tc>
@@ -23278,7 +23278,7 @@
                 <w:szCs w:val="24"/>
                 <w:lang w:val="ru"/>
               </w:rPr>
-              <w:t xml:space="preserve">ОК 01-08. ПК 1.1-1.3. ПК 2.1-2.3. ПК 3.1-3.5. ПК 4.1-4.3.</w:t>
+              <w:t xml:space="preserve">ОК 01-07. ОК 9. ПК 1.1-1.3. ПК 2.1-2.3. ПК 3.1-3.5. ПК 4.1-4.3.</w:t>
             </w:r>
           </w:p>
         </w:tc>
@@ -24076,7 +24076,7 @@
                 <w:szCs w:val="24"/>
                 <w:lang w:val="ru"/>
               </w:rPr>
-              <w:t xml:space="preserve">ОК 01-08. ПК 1.1-1.3. ПК 2.1-2.3. ПК 3.1-3.5. ПК 4.1-4.3.</w:t>
+              <w:t xml:space="preserve">ОК 01-07. ОК 9. ПК 1.1-1.3. ПК 2.1-2.3. ПК 3.1-3.5. ПК 4.1-4.3.</w:t>
             </w:r>
           </w:p>
         </w:tc>
@@ -25099,7 +25099,7 @@
                 <w:szCs w:val="24"/>
                 <w:lang w:val="ru"/>
               </w:rPr>
-              <w:t xml:space="preserve">ОК 01-08. ПК 1.1-1.3. ПК 2.1-2.3. ПК 3.1-3.5. ПК 4.1-4.3.</w:t>
+              <w:t xml:space="preserve">ОК 01-07. ОК 9. ПК 1.1-1.3. ПК 2.1-2.3. ПК 3.1-3.5. ПК 4.1-4.3.</w:t>
             </w:r>
           </w:p>
         </w:tc>
@@ -25897,7 +25897,7 @@
                 <w:szCs w:val="24"/>
                 <w:lang w:val="ru"/>
               </w:rPr>
-              <w:t xml:space="preserve">ОК 01-08. ПК 1.1-1.3. ПК 2.1-2.3. ПК 3.1-3.5. ПК 4.1-4.3.</w:t>
+              <w:t xml:space="preserve">ОК 01-07. ОК 9. ПК 1.1-1.3. ПК 2.1-2.3. ПК 3.1-3.5. ПК 4.1-4.3.</w:t>
             </w:r>
           </w:p>
         </w:tc>
@@ -26695,7 +26695,7 @@
                 <w:szCs w:val="24"/>
                 <w:lang w:val="ru"/>
               </w:rPr>
-              <w:t xml:space="preserve">ОК 01-08. ПК 1.1-1.3. ПК 2.1-2.3. ПК 3.1-3.5. ПК 4.1-4.3.</w:t>
+              <w:t xml:space="preserve">ОК 01-07. ОК 9. ПК 1.1-1.3. ПК 2.1-2.3. ПК 3.1-3.5. ПК 4.1-4.3.</w:t>
             </w:r>
           </w:p>
         </w:tc>
@@ -27718,7 +27718,7 @@
                 <w:szCs w:val="24"/>
                 <w:lang w:val="ru"/>
               </w:rPr>
-              <w:t xml:space="preserve">ОК 01-08. ПК 1.1-1.3. ПК 2.1-2.3. ПК 3.1-3.5. ПК 4.1-4.3.</w:t>
+              <w:t xml:space="preserve">ОК 01-07. ОК 9. ПК 1.1-1.3. ПК 2.1-2.3. ПК 3.1-3.5. ПК 4.1-4.3.</w:t>
             </w:r>
           </w:p>
         </w:tc>
@@ -28516,7 +28516,7 @@
                 <w:szCs w:val="24"/>
                 <w:lang w:val="ru"/>
               </w:rPr>
-              <w:t xml:space="preserve">ОК 01-08. ПК 1.1-1.3. ПК 2.1-2.3. ПК 3.1-3.5. ПК 4.1-4.3.</w:t>
+              <w:t xml:space="preserve">ОК 01-07. ОК 9. ПК 1.1-1.3. ПК 2.1-2.3. ПК 3.1-3.5. ПК 4.1-4.3.</w:t>
             </w:r>
           </w:p>
         </w:tc>
@@ -29314,7 +29314,7 @@
                 <w:szCs w:val="24"/>
                 <w:lang w:val="ru"/>
               </w:rPr>
-              <w:t xml:space="preserve">ОК 01-08. ПК 1.1-1.3. ПК 2.1-2.3. ПК 3.1-3.5. ПК 4.1-4.3.</w:t>
+              <w:t xml:space="preserve">ОК 01-07. ОК 9. ПК 1.1-1.3. ПК 2.1-2.3. ПК 3.1-3.5. ПК 4.1-4.3.</w:t>
             </w:r>
           </w:p>
         </w:tc>
@@ -30112,7 +30112,7 @@
                 <w:szCs w:val="24"/>
                 <w:lang w:val="ru"/>
               </w:rPr>
-              <w:t xml:space="preserve">ОК 01-08. ПК 1.1-1.3. ПК 2.1-2.3. ПК 3.1-3.5. ПК 4.1-4.3.</w:t>
+              <w:t xml:space="preserve">ОК 01-07. ОК 9. ПК 1.1-1.3. ПК 2.1-2.3. ПК 3.1-3.5. ПК 4.1-4.3.</w:t>
             </w:r>
           </w:p>
         </w:tc>

</xml_diff>